<commit_message>
Added feature extraction from image database. TODO: try with regions and detected objects and see which is better
</commit_message>
<xml_diff>
--- a/Diplomski/Postupci računalnog raspoznavanja emocija na osnovu slike lica - Baketarić.docx
+++ b/Diplomski/Postupci računalnog raspoznavanja emocija na osnovu slike lica - Baketarić.docx
@@ -2533,10 +2533,125 @@
     </w:p>
     <w:p>
       <w:pPr>
+        <w:pStyle w:val="Tijelo"/>
+      </w:pPr>
+      <w:r>
+        <w:t xml:space="preserve">Slike koje će biti korištene prilikom stvaranja modela za klasifikaciju su slike lica koje se sastoje od 70 individua sad sedam emocija te su slikane iz različitih kutova. U svrhu ovog rada koristiti će se samo frontalne slike. Slike su preuzete sa </w:t>
+      </w:r>
+      <w:r>
+        <w:t>Karolinska instituta koji se nalazi u Švedskoj [5].</w:t>
+      </w:r>
+      <w:r>
+        <w:t xml:space="preserve"> Primjer slika je prikazan na slici 2.1.</w:t>
+      </w:r>
+    </w:p>
+    <w:tbl>
+      <w:tblPr>
+        <w:tblStyle w:val="TableGrid"/>
+        <w:tblW w:w="0" w:type="auto"/>
+        <w:tblLook w:val="04A0" w:firstRow="1" w:lastRow="0" w:firstColumn="1" w:lastColumn="0" w:noHBand="0" w:noVBand="1"/>
+      </w:tblPr>
+      <w:tblGrid>
+        <w:gridCol w:w="9344"/>
+      </w:tblGrid>
+      <w:tr>
+        <w:tc>
+          <w:tcPr>
+            <w:tcW w:w="9344" w:type="dxa"/>
+            <w:tcBorders>
+              <w:bottom w:val="nil"/>
+            </w:tcBorders>
+          </w:tcPr>
+          <w:p>
+            <w:pPr>
+              <w:pStyle w:val="Tijelo"/>
+              <w:jc w:val="center"/>
+            </w:pPr>
+            <w:r>
+              <w:rPr>
+                <w:noProof/>
+                <w:lang w:val="hr-BA" w:eastAsia="hr-BA"/>
+              </w:rPr>
+              <w:drawing>
+                <wp:inline distT="0" distB="0" distL="0" distR="0">
+                  <wp:extent cx="4815840" cy="3480338"/>
+                  <wp:effectExtent l="0" t="0" r="3810" b="6350"/>
+                  <wp:docPr id="1" name="Picture 1"/>
+                  <wp:cNvGraphicFramePr>
+                    <a:graphicFrameLocks xmlns:a="http://schemas.openxmlformats.org/drawingml/2006/main" noChangeAspect="1"/>
+                  </wp:cNvGraphicFramePr>
+                  <a:graphic xmlns:a="http://schemas.openxmlformats.org/drawingml/2006/main">
+                    <a:graphicData uri="http://schemas.openxmlformats.org/drawingml/2006/picture">
+                      <pic:pic xmlns:pic="http://schemas.openxmlformats.org/drawingml/2006/picture">
+                        <pic:nvPicPr>
+                          <pic:cNvPr id="1" name="slika2.1..bmp"/>
+                          <pic:cNvPicPr/>
+                        </pic:nvPicPr>
+                        <pic:blipFill>
+                          <a:blip r:embed="rId8">
+                            <a:extLst>
+                              <a:ext uri="{28A0092B-C50C-407E-A947-70E740481C1C}">
+                                <a14:useLocalDpi xmlns:a14="http://schemas.microsoft.com/office/drawing/2010/main" val="0"/>
+                              </a:ext>
+                            </a:extLst>
+                          </a:blip>
+                          <a:stretch>
+                            <a:fillRect/>
+                          </a:stretch>
+                        </pic:blipFill>
+                        <pic:spPr>
+                          <a:xfrm>
+                            <a:off x="0" y="0"/>
+                            <a:ext cx="4865130" cy="3515960"/>
+                          </a:xfrm>
+                          <a:prstGeom prst="rect">
+                            <a:avLst/>
+                          </a:prstGeom>
+                        </pic:spPr>
+                      </pic:pic>
+                    </a:graphicData>
+                  </a:graphic>
+                </wp:inline>
+              </w:drawing>
+            </w:r>
+          </w:p>
+        </w:tc>
+      </w:tr>
+      <w:tr>
+        <w:tc>
+          <w:tcPr>
+            <w:tcW w:w="9344" w:type="dxa"/>
+            <w:tcBorders>
+              <w:top w:val="nil"/>
+              <w:left w:val="nil"/>
+              <w:bottom w:val="nil"/>
+              <w:right w:val="nil"/>
+            </w:tcBorders>
+          </w:tcPr>
+          <w:p>
+            <w:pPr>
+              <w:pStyle w:val="Tijelo"/>
+              <w:jc w:val="center"/>
+            </w:pPr>
+            <w:r>
+              <w:t>Sl. 2.1. Primjer korištenih slika u radu, [5]</w:t>
+            </w:r>
+          </w:p>
+        </w:tc>
+      </w:tr>
+    </w:tbl>
+    <w:p>
+      <w:pPr>
+        <w:pStyle w:val="Tijelo"/>
+      </w:pPr>
+    </w:p>
+    <w:p>
+      <w:pPr>
         <w:pStyle w:val="Naslovpotpoglavlja"/>
       </w:pPr>
       <w:bookmarkStart w:id="6" w:name="_Toc467957631"/>
       <w:r>
+        <w:lastRenderedPageBreak/>
         <w:t>Računalni postupci</w:t>
       </w:r>
       <w:bookmarkEnd w:id="6"/>
@@ -2567,7 +2682,7 @@
         <w:t>Klasifikacija uzoraka je znanstvena disciplina koja ima za zadatak razvrstavanje objekata u klase, prema</w:t>
       </w:r>
       <w:r>
-        <w:t xml:space="preserve"> [5</w:t>
+        <w:t xml:space="preserve"> [6</w:t>
       </w:r>
       <w:r>
         <w:t>, str.1].</w:t>
@@ -2600,7 +2715,10 @@
         <w:t xml:space="preserve"> Klasifikator je algoritam koji na temelju značajki određuje klasu, ili u ovom slučaju emociju</w:t>
       </w:r>
       <w:r>
-        <w:t xml:space="preserve"> [6, str. 24]</w:t>
+        <w:t xml:space="preserve"> [7</w:t>
+      </w:r>
+      <w:r>
+        <w:t>, str. 24]</w:t>
       </w:r>
       <w:r>
         <w:t>.</w:t>
@@ -2608,14 +2726,362 @@
     </w:p>
     <w:p>
       <w:pPr>
+        <w:pStyle w:val="Podpoglavlje2"/>
+      </w:pPr>
+      <w:r>
+        <w:t>Viola-Jones algoritam</w:t>
+      </w:r>
+    </w:p>
+    <w:p>
+      <w:pPr>
+        <w:pStyle w:val="Tijelo"/>
+      </w:pPr>
+      <w:r>
+        <w:t>Da bi se mogle raspoznavati emocije na licu prvo je potrebno imati sliku lica. Iako su za ovaj rad korištene slike lica, dodatno se koristi i algoritam koji sa slika detektira samo lica kako bi se izbjegao utjecaj okoline u kojoj je slika nastala.</w:t>
+      </w:r>
+      <w:r>
+        <w:t xml:space="preserve"> Jedan od najpoznatijih algoritama za detekciju lica na slikama je Viola-Jones algoritam. </w:t>
+      </w:r>
+      <w:r>
+        <w:t>Algoritam koristi Haarove značajke koje primjenjuje na sliku i na taj način traži odgovarajući objekt, u ovom slučaju lice, usta, oči i nos [8].Haarove značajke su slike ili matrice koje na nekim mjestima imaju tamna, a na nekim mjestima svjetla područaja i svojim oblikom odgovaraju traženom objektu. Primjer se nalazi na slici 2.2.</w:t>
+      </w:r>
+    </w:p>
+    <w:tbl>
+      <w:tblPr>
+        <w:tblStyle w:val="TableGrid"/>
+        <w:tblW w:w="0" w:type="auto"/>
+        <w:tblLook w:val="04A0" w:firstRow="1" w:lastRow="0" w:firstColumn="1" w:lastColumn="0" w:noHBand="0" w:noVBand="1"/>
+      </w:tblPr>
+      <w:tblGrid>
+        <w:gridCol w:w="9344"/>
+      </w:tblGrid>
+      <w:tr>
+        <w:tc>
+          <w:tcPr>
+            <w:tcW w:w="9344" w:type="dxa"/>
+            <w:tcBorders>
+              <w:bottom w:val="nil"/>
+            </w:tcBorders>
+          </w:tcPr>
+          <w:p>
+            <w:pPr>
+              <w:pStyle w:val="Tijelo"/>
+              <w:jc w:val="center"/>
+            </w:pPr>
+            <w:r>
+              <w:rPr>
+                <w:noProof/>
+                <w:lang w:val="hr-BA" w:eastAsia="hr-BA"/>
+              </w:rPr>
+              <w:drawing>
+                <wp:inline distT="0" distB="0" distL="0" distR="0" wp14:anchorId="7E6EB0ED" wp14:editId="7786733F">
+                  <wp:extent cx="1463040" cy="932284"/>
+                  <wp:effectExtent l="0" t="0" r="3810" b="1270"/>
+                  <wp:docPr id="4" name="Picture 4"/>
+                  <wp:cNvGraphicFramePr>
+                    <a:graphicFrameLocks xmlns:a="http://schemas.openxmlformats.org/drawingml/2006/main" noChangeAspect="1"/>
+                  </wp:cNvGraphicFramePr>
+                  <a:graphic xmlns:a="http://schemas.openxmlformats.org/drawingml/2006/main">
+                    <a:graphicData uri="http://schemas.openxmlformats.org/drawingml/2006/picture">
+                      <pic:pic xmlns:pic="http://schemas.openxmlformats.org/drawingml/2006/picture">
+                        <pic:nvPicPr>
+                          <pic:cNvPr id="1" name="slika2.1..bmp"/>
+                          <pic:cNvPicPr/>
+                        </pic:nvPicPr>
+                        <pic:blipFill>
+                          <a:blip r:embed="rId9" cstate="print">
+                            <a:extLst>
+                              <a:ext uri="{28A0092B-C50C-407E-A947-70E740481C1C}">
+                                <a14:useLocalDpi xmlns:a14="http://schemas.microsoft.com/office/drawing/2010/main" val="0"/>
+                              </a:ext>
+                            </a:extLst>
+                          </a:blip>
+                          <a:stretch>
+                            <a:fillRect/>
+                          </a:stretch>
+                        </pic:blipFill>
+                        <pic:spPr>
+                          <a:xfrm>
+                            <a:off x="0" y="0"/>
+                            <a:ext cx="1486868" cy="947468"/>
+                          </a:xfrm>
+                          <a:prstGeom prst="rect">
+                            <a:avLst/>
+                          </a:prstGeom>
+                        </pic:spPr>
+                      </pic:pic>
+                    </a:graphicData>
+                  </a:graphic>
+                </wp:inline>
+              </w:drawing>
+            </w:r>
+          </w:p>
+        </w:tc>
+      </w:tr>
+      <w:tr>
+        <w:tc>
+          <w:tcPr>
+            <w:tcW w:w="9344" w:type="dxa"/>
+            <w:tcBorders>
+              <w:top w:val="nil"/>
+              <w:left w:val="nil"/>
+              <w:bottom w:val="nil"/>
+              <w:right w:val="nil"/>
+            </w:tcBorders>
+          </w:tcPr>
+          <w:p>
+            <w:pPr>
+              <w:pStyle w:val="Tijelo"/>
+              <w:jc w:val="center"/>
+            </w:pPr>
+            <w:r>
+              <w:t>Sl. 2.2. Primjer Haarove značajke</w:t>
+            </w:r>
+            <w:r>
+              <w:t>, [</w:t>
+            </w:r>
+            <w:r>
+              <w:t>8</w:t>
+            </w:r>
+            <w:r>
+              <w:t>]</w:t>
+            </w:r>
+          </w:p>
+        </w:tc>
+      </w:tr>
+    </w:tbl>
+    <w:p>
+      <w:pPr>
+        <w:pStyle w:val="Tijelo"/>
+      </w:pPr>
+      <w:r>
+        <w:lastRenderedPageBreak/>
+        <w:t>Značajke se primjenjuju na cijelu sliku od početka do kraja i pomiče se po jedan piksel nakon primjene. Kada se prođe cijela slika značajka se povećava i sve se opet primjenjuje ponovno. Ovo nije učinkovito raditi jer je jako sporo</w:t>
+      </w:r>
+      <w:r>
+        <w:t xml:space="preserve">. Kako bi se ubrzao proces traženja objekata, Viola-Jones koriste nešto što se zove integralna slika. Integralna slika je proces koji omogućuje računanje zbroja piksela unutar bilo kojeg kvadrata samo koristeći </w:t>
+      </w:r>
+      <w:r>
+        <w:t>referentna polja</w:t>
+      </w:r>
+      <w:r>
+        <w:t xml:space="preserve"> </w:t>
+      </w:r>
+      <w:r>
+        <w:t xml:space="preserve">što je prikazano na slici 2.3. </w:t>
+      </w:r>
+      <w:r>
+        <w:t>[8]</w:t>
+      </w:r>
+      <w:r>
+        <w:t>. Vrijednost integralne slike na lokaciji 1 je zbroj piksela u A kvadratu. Vrijednost na lokaciji 2 je A + B, na lokaciji 3 A + C i na lokaciji 4 A + B +C +D. Zbroj piksela unutar polja D se može izračunati na način da se zbroje vrijednosti na glavnoj dijagonali i oduzmu od zbroja vrijednosti na sporednoj dijagonali (</w:t>
+      </w:r>
+      <w:r>
+        <w:t>1</w:t>
+      </w:r>
+      <w:r>
+        <w:t xml:space="preserve"> </w:t>
+      </w:r>
+      <w:r>
+        <w:t>+</w:t>
+      </w:r>
+      <w:r>
+        <w:t xml:space="preserve"> </w:t>
+      </w:r>
+      <w:r>
+        <w:t>4</w:t>
+      </w:r>
+      <w:r>
+        <w:t xml:space="preserve"> </w:t>
+      </w:r>
+      <w:r>
+        <w:t>-</w:t>
+      </w:r>
+      <w:r>
+        <w:t xml:space="preserve"> </w:t>
+      </w:r>
+      <w:r>
+        <w:t>(</w:t>
+      </w:r>
+      <w:r>
+        <w:t xml:space="preserve"> </w:t>
+      </w:r>
+      <w:r>
+        <w:t>2</w:t>
+      </w:r>
+      <w:r>
+        <w:t xml:space="preserve"> </w:t>
+      </w:r>
+      <w:r>
+        <w:t>+</w:t>
+      </w:r>
+      <w:r>
+        <w:t xml:space="preserve"> </w:t>
+      </w:r>
+      <w:r>
+        <w:t>3)</w:t>
+      </w:r>
+      <w:r>
+        <w:t xml:space="preserve"> ).</w:t>
+      </w:r>
+    </w:p>
+    <w:tbl>
+      <w:tblPr>
+        <w:tblStyle w:val="TableGrid"/>
+        <w:tblW w:w="0" w:type="auto"/>
+        <w:tblLook w:val="04A0" w:firstRow="1" w:lastRow="0" w:firstColumn="1" w:lastColumn="0" w:noHBand="0" w:noVBand="1"/>
+      </w:tblPr>
+      <w:tblGrid>
+        <w:gridCol w:w="9344"/>
+      </w:tblGrid>
+      <w:tr>
+        <w:tc>
+          <w:tcPr>
+            <w:tcW w:w="9344" w:type="dxa"/>
+            <w:tcBorders>
+              <w:bottom w:val="nil"/>
+            </w:tcBorders>
+          </w:tcPr>
+          <w:p>
+            <w:pPr>
+              <w:pStyle w:val="Tijelo"/>
+              <w:jc w:val="center"/>
+            </w:pPr>
+            <w:r>
+              <w:rPr>
+                <w:noProof/>
+                <w:lang w:val="hr-BA" w:eastAsia="hr-BA"/>
+              </w:rPr>
+              <w:drawing>
+                <wp:inline distT="0" distB="0" distL="0" distR="0" wp14:anchorId="7E6EB0ED" wp14:editId="7786733F">
+                  <wp:extent cx="1601794" cy="1112520"/>
+                  <wp:effectExtent l="0" t="0" r="0" b="0"/>
+                  <wp:docPr id="5" name="Picture 5"/>
+                  <wp:cNvGraphicFramePr>
+                    <a:graphicFrameLocks xmlns:a="http://schemas.openxmlformats.org/drawingml/2006/main" noChangeAspect="1"/>
+                  </wp:cNvGraphicFramePr>
+                  <a:graphic xmlns:a="http://schemas.openxmlformats.org/drawingml/2006/main">
+                    <a:graphicData uri="http://schemas.openxmlformats.org/drawingml/2006/picture">
+                      <pic:pic xmlns:pic="http://schemas.openxmlformats.org/drawingml/2006/picture">
+                        <pic:nvPicPr>
+                          <pic:cNvPr id="1" name="slika2.1..bmp"/>
+                          <pic:cNvPicPr/>
+                        </pic:nvPicPr>
+                        <pic:blipFill>
+                          <a:blip r:embed="rId10">
+                            <a:extLst>
+                              <a:ext uri="{28A0092B-C50C-407E-A947-70E740481C1C}">
+                                <a14:useLocalDpi xmlns:a14="http://schemas.microsoft.com/office/drawing/2010/main" val="0"/>
+                              </a:ext>
+                            </a:extLst>
+                          </a:blip>
+                          <a:stretch>
+                            <a:fillRect/>
+                          </a:stretch>
+                        </pic:blipFill>
+                        <pic:spPr>
+                          <a:xfrm>
+                            <a:off x="0" y="0"/>
+                            <a:ext cx="1616825" cy="1122960"/>
+                          </a:xfrm>
+                          <a:prstGeom prst="rect">
+                            <a:avLst/>
+                          </a:prstGeom>
+                        </pic:spPr>
+                      </pic:pic>
+                    </a:graphicData>
+                  </a:graphic>
+                </wp:inline>
+              </w:drawing>
+            </w:r>
+          </w:p>
+        </w:tc>
+      </w:tr>
+      <w:tr>
+        <w:tc>
+          <w:tcPr>
+            <w:tcW w:w="9344" w:type="dxa"/>
+            <w:tcBorders>
+              <w:top w:val="nil"/>
+              <w:left w:val="nil"/>
+              <w:bottom w:val="nil"/>
+              <w:right w:val="nil"/>
+            </w:tcBorders>
+          </w:tcPr>
+          <w:p>
+            <w:pPr>
+              <w:pStyle w:val="Tijelo"/>
+              <w:jc w:val="center"/>
+            </w:pPr>
+            <w:r>
+              <w:t>Sl. 2.1. Primjer</w:t>
+            </w:r>
+            <w:r>
+              <w:t xml:space="preserve"> algoritma</w:t>
+            </w:r>
+            <w:r>
+              <w:t xml:space="preserve"> </w:t>
+            </w:r>
+            <w:r>
+              <w:t>integralne slike</w:t>
+            </w:r>
+            <w:r>
+              <w:t>, [</w:t>
+            </w:r>
+            <w:r>
+              <w:t>8</w:t>
+            </w:r>
+            <w:r>
+              <w:t>]</w:t>
+            </w:r>
+          </w:p>
+        </w:tc>
+      </w:tr>
+    </w:tbl>
+    <w:p>
+      <w:pPr>
+        <w:pStyle w:val="Tijelo"/>
+      </w:pPr>
+      <w:r>
+        <w:t xml:space="preserve">Kako bi se algoritam još ubrzao izbacuju se nepotrebne značajke pomoću Adaboost-a. </w:t>
+      </w:r>
+      <w:r>
+        <w:t xml:space="preserve">Adaboost je algoritam koji izdvaja optimalne značajke iz jako velikog skupa. Nakon izdvajanja </w:t>
+      </w:r>
+      <w:r>
+        <w:t>značajki, dodjeljuje im se težinska vrijednost [9]. Smatra se da je značajka prihvatljiva, ako može detektirati traženi objekt u barem pola slučajeva.</w:t>
+      </w:r>
+    </w:p>
+    <w:p>
+      <w:pPr>
+        <w:pStyle w:val="Podpoglavlje2"/>
+      </w:pPr>
+      <w:r>
+        <w:t xml:space="preserve">Gaborov </w:t>
+      </w:r>
+      <w:r>
+        <w:t>valić</w:t>
+      </w:r>
+    </w:p>
+    <w:p>
+      <w:pPr>
+        <w:pStyle w:val="Tijelo"/>
+      </w:pPr>
+      <w:r>
+        <w:t>Opisati gaborov valić i nabaciti slike.</w:t>
+      </w:r>
+      <w:bookmarkStart w:id="8" w:name="_GoBack"/>
+      <w:bookmarkEnd w:id="8"/>
+    </w:p>
+    <w:p>
+      <w:pPr>
         <w:pStyle w:val="Naslovpotpoglavlja"/>
       </w:pPr>
-      <w:bookmarkStart w:id="8" w:name="_Toc467957633"/>
-      <w:r>
-        <w:lastRenderedPageBreak/>
+      <w:bookmarkStart w:id="9" w:name="_Toc467957633"/>
+      <w:r>
         <w:t>Komercijalna rješenja</w:t>
       </w:r>
-      <w:bookmarkEnd w:id="8"/>
+      <w:bookmarkEnd w:id="9"/>
     </w:p>
     <w:p>
       <w:pPr>
@@ -2636,13 +3102,8 @@
           <w:numId w:val="10"/>
         </w:numPr>
       </w:pPr>
-      <w:proofErr w:type="spellStart"/>
-      <w:r>
-        <w:t>Affectiva</w:t>
-      </w:r>
-      <w:proofErr w:type="spellEnd"/>
-      <w:r>
-        <w:t xml:space="preserve"> je jako dobar alat za prepoznavanje emocija u stvarnom vremenu. Besplatna je za osobno korištenje i za tvrtke koje godišnje zarade manje od milijun dolara. Postižu veliku preciznost iz razloga jer imaju ogromnu bazu podataka za treniranje klasifikatora (četiri milijuna lica</w:t>
+      <w:r>
+        <w:t>Affectiva je jako dobar alat za prepoznavanje emocija u stvarnom vremenu. Besplatna je za osobno korištenje i za tvrtke koje godišnje zarade manje od milijun dolara. Postižu veliku preciznost iz razloga jer imaju ogromnu bazu podataka za treniranje klasifikatora (četiri milijuna lica</w:t>
       </w:r>
       <w:r>
         <w:t xml:space="preserve"> i konstantno raste</w:t>
@@ -2654,7 +3115,10 @@
         <w:t xml:space="preserve"> Može se koristiti u razne svrhe, ali glavna ideja je dobivanje povratne informacije od korisnika o nekom proizvodu</w:t>
       </w:r>
       <w:r>
-        <w:t xml:space="preserve"> [7]</w:t>
+        <w:t xml:space="preserve"> [8</w:t>
+      </w:r>
+      <w:r>
+        <w:t>]</w:t>
       </w:r>
       <w:r>
         <w:t>.</w:t>
@@ -2668,19 +3132,21 @@
           <w:numId w:val="10"/>
         </w:numPr>
       </w:pPr>
-      <w:proofErr w:type="spellStart"/>
-      <w:r>
-        <w:t>EmoVu</w:t>
-      </w:r>
-      <w:proofErr w:type="spellEnd"/>
-      <w:r>
-        <w:t xml:space="preserve"> uz prepoznavanje emocija također nudi i prepoznavanje spola, godina, lica, praćenje lica i metrike raspoloženja.</w:t>
+      <w:r>
+        <w:lastRenderedPageBreak/>
+        <w:t>EmoVu uz prepoznavanje emocija također nudi i prepoznavanje spola, godina, lica, praćenje lica i metrike raspoloženja.</w:t>
       </w:r>
       <w:r>
         <w:t xml:space="preserve"> Ulazni podatci se šalju pomoću kamere, slike i videa. </w:t>
       </w:r>
       <w:r>
-        <w:t>Pruža se podrška prebacivanja izračuna na grafički procesor kako bi se proces ubrzao [8].</w:t>
+        <w:t>Pruža se podrška prebacivanja izračuna na grafički proc</w:t>
+      </w:r>
+      <w:r>
+        <w:t>esor kako bi se proces ubrzao [9</w:t>
+      </w:r>
+      <w:r>
+        <w:t>].</w:t>
       </w:r>
     </w:p>
     <w:p>
@@ -2691,16 +3157,14 @@
           <w:numId w:val="10"/>
         </w:numPr>
       </w:pPr>
-      <w:proofErr w:type="spellStart"/>
-      <w:r>
-        <w:t>Kairos</w:t>
-      </w:r>
-      <w:proofErr w:type="spellEnd"/>
-      <w:r>
-        <w:t xml:space="preserve"> također pruža uslugu prepoznavanja emocija, spola i dobi. Njihovo rješenje se može besplatno isprobati na njihovoj stranici</w:t>
-      </w:r>
-      <w:r>
-        <w:t xml:space="preserve"> [9]</w:t>
+      <w:r>
+        <w:t>Kairos također pruža uslugu prepoznavanja emocija, spola i dobi. Njihovo rješenje se može besplatno isprobati na njihovoj stranici</w:t>
+      </w:r>
+      <w:r>
+        <w:t xml:space="preserve"> [10</w:t>
+      </w:r>
+      <w:r>
+        <w:t>]</w:t>
       </w:r>
       <w:r>
         <w:t>.</w:t>
@@ -2715,17 +3179,8 @@
         </w:numPr>
       </w:pPr>
       <w:r>
-        <w:t xml:space="preserve">Microsoftov projekt </w:t>
-      </w:r>
-      <w:proofErr w:type="spellStart"/>
-      <w:r>
-        <w:t>Oksford</w:t>
-      </w:r>
-      <w:proofErr w:type="spellEnd"/>
-      <w:r>
-        <w:t xml:space="preserve"> je popularan alat za prepoznavanje emocija koji radi samo na slikama lica. Prepoznaje sedam emocija i neutralno stanje. Radi na način da se pošalje slika, a kao rezultat dobije se JSON (</w:t>
-      </w:r>
-      <w:proofErr w:type="spellStart"/>
+        <w:t>Microsoftov projekt Oksford je popularan alat za prepoznavanje emocija koji radi samo na slikama lica. Prepoznaje sedam emocija i neutralno stanje. Radi na način da se pošalje slika, a kao rezultat dobije se JSON (</w:t>
+      </w:r>
       <w:r>
         <w:rPr>
           <w:i/>
@@ -2736,42 +3191,16 @@
         <w:rPr>
           <w:i/>
         </w:rPr>
-        <w:t>Script</w:t>
-      </w:r>
-      <w:proofErr w:type="spellEnd"/>
-      <w:r>
-        <w:rPr>
-          <w:i/>
-        </w:rPr>
-        <w:t xml:space="preserve"> </w:t>
-      </w:r>
-      <w:proofErr w:type="spellStart"/>
-      <w:r>
-        <w:rPr>
-          <w:i/>
-        </w:rPr>
-        <w:t>Object</w:t>
-      </w:r>
-      <w:proofErr w:type="spellEnd"/>
-      <w:r>
-        <w:rPr>
-          <w:i/>
-        </w:rPr>
-        <w:t xml:space="preserve"> </w:t>
-      </w:r>
-      <w:proofErr w:type="spellStart"/>
-      <w:r>
-        <w:rPr>
-          <w:i/>
-        </w:rPr>
-        <w:t>Notation</w:t>
-      </w:r>
-      <w:proofErr w:type="spellEnd"/>
+        <w:t>Script Object Notation</w:t>
+      </w:r>
       <w:r>
         <w:t xml:space="preserve"> ) format sa lokacijom lica na slici i postotkom za svaku od pruženih emocija</w:t>
       </w:r>
       <w:r>
-        <w:t xml:space="preserve"> [10]</w:t>
+        <w:t xml:space="preserve"> [11</w:t>
+      </w:r>
+      <w:r>
+        <w:t>]</w:t>
       </w:r>
       <w:r>
         <w:t>.</w:t>
@@ -2789,7 +3218,7 @@
       <w:pPr>
         <w:pStyle w:val="Naslovpoglavlja"/>
       </w:pPr>
-      <w:bookmarkStart w:id="9" w:name="_Toc467957634"/>
+      <w:bookmarkStart w:id="10" w:name="_Toc467957634"/>
       <w:r>
         <w:lastRenderedPageBreak/>
         <w:t>RJEŠENJE</w:t>
@@ -2830,7 +3259,7 @@
       <w:r>
         <w:t>LICA</w:t>
       </w:r>
-      <w:bookmarkEnd w:id="9"/>
+      <w:bookmarkEnd w:id="10"/>
     </w:p>
     <w:p>
       <w:pPr>
@@ -2839,8 +3268,6 @@
       <w:r>
         <w:t>Opisati što je cilj rješenja, što će omogućiti.</w:t>
       </w:r>
-      <w:bookmarkStart w:id="10" w:name="_GoBack"/>
-      <w:bookmarkEnd w:id="10"/>
     </w:p>
     <w:p>
       <w:pPr>
@@ -2997,103 +3424,19 @@
         <w:t xml:space="preserve"> </w:t>
       </w:r>
       <w:r>
-        <w:t xml:space="preserve">Darwin, P. </w:t>
-      </w:r>
-      <w:proofErr w:type="spellStart"/>
-      <w:r>
-        <w:t>Ekman</w:t>
-      </w:r>
-      <w:proofErr w:type="spellEnd"/>
-      <w:r>
-        <w:t xml:space="preserve">, i P. </w:t>
-      </w:r>
-      <w:proofErr w:type="spellStart"/>
-      <w:r>
-        <w:t>Prodger</w:t>
-      </w:r>
-      <w:proofErr w:type="spellEnd"/>
+        <w:t>Darwin, P. Ekman, i P. Prodger</w:t>
+      </w:r>
       <w:r>
         <w:t xml:space="preserve">, </w:t>
       </w:r>
-      <w:proofErr w:type="spellStart"/>
-      <w:r>
-        <w:t>The</w:t>
-      </w:r>
-      <w:proofErr w:type="spellEnd"/>
-      <w:r>
-        <w:t xml:space="preserve"> </w:t>
-      </w:r>
-      <w:proofErr w:type="spellStart"/>
-      <w:r>
-        <w:t>expression</w:t>
-      </w:r>
-      <w:proofErr w:type="spellEnd"/>
-      <w:r>
-        <w:t xml:space="preserve"> </w:t>
-      </w:r>
-      <w:proofErr w:type="spellStart"/>
-      <w:r>
-        <w:t>of</w:t>
-      </w:r>
-      <w:proofErr w:type="spellEnd"/>
-      <w:r>
-        <w:t xml:space="preserve"> </w:t>
-      </w:r>
-      <w:proofErr w:type="spellStart"/>
-      <w:r>
-        <w:t>the</w:t>
-      </w:r>
-      <w:proofErr w:type="spellEnd"/>
-      <w:r>
-        <w:t xml:space="preserve"> </w:t>
-      </w:r>
-      <w:proofErr w:type="spellStart"/>
-      <w:r>
-        <w:t>emotions</w:t>
-      </w:r>
-      <w:proofErr w:type="spellEnd"/>
-      <w:r>
-        <w:t xml:space="preserve"> </w:t>
-      </w:r>
-      <w:proofErr w:type="spellStart"/>
-      <w:r>
-        <w:t>in</w:t>
-      </w:r>
-      <w:proofErr w:type="spellEnd"/>
-      <w:r>
-        <w:t xml:space="preserve"> </w:t>
-      </w:r>
-      <w:proofErr w:type="spellStart"/>
-      <w:r>
-        <w:t>man</w:t>
-      </w:r>
-      <w:proofErr w:type="spellEnd"/>
-      <w:r>
-        <w:t xml:space="preserve"> </w:t>
-      </w:r>
-      <w:proofErr w:type="spellStart"/>
-      <w:r>
-        <w:t>and</w:t>
-      </w:r>
-      <w:proofErr w:type="spellEnd"/>
-      <w:r>
-        <w:t xml:space="preserve"> </w:t>
-      </w:r>
-      <w:proofErr w:type="spellStart"/>
-      <w:r>
-        <w:t>animals</w:t>
-      </w:r>
-      <w:proofErr w:type="spellEnd"/>
+      <w:r>
+        <w:t>The expression of the emotions in man and animals</w:t>
+      </w:r>
       <w:r>
         <w:t xml:space="preserve">, </w:t>
       </w:r>
-      <w:proofErr w:type="spellStart"/>
-      <w:r>
-        <w:t>Oxford</w:t>
-      </w:r>
-      <w:proofErr w:type="spellEnd"/>
-      <w:r>
-        <w:t xml:space="preserve"> University Press</w:t>
+      <w:r>
+        <w:t>Oxford University Press</w:t>
       </w:r>
       <w:r>
         <w:t xml:space="preserve">, </w:t>
@@ -3122,90 +3465,10 @@
         <w:tab/>
       </w:r>
       <w:r>
-        <w:t xml:space="preserve">Y. L. </w:t>
-      </w:r>
-      <w:proofErr w:type="spellStart"/>
-      <w:r>
-        <w:t>Tian</w:t>
-      </w:r>
-      <w:proofErr w:type="spellEnd"/>
-      <w:r>
-        <w:t xml:space="preserve">, T. Kanade i J. F. </w:t>
-      </w:r>
-      <w:proofErr w:type="spellStart"/>
-      <w:r>
-        <w:t>Cohn</w:t>
-      </w:r>
-      <w:proofErr w:type="spellEnd"/>
-      <w:r>
-        <w:t xml:space="preserve">, </w:t>
-      </w:r>
-      <w:proofErr w:type="spellStart"/>
-      <w:r>
-        <w:t>Facial</w:t>
-      </w:r>
-      <w:proofErr w:type="spellEnd"/>
-      <w:r>
-        <w:t xml:space="preserve"> </w:t>
-      </w:r>
-      <w:proofErr w:type="spellStart"/>
-      <w:r>
-        <w:t>expression</w:t>
-      </w:r>
-      <w:proofErr w:type="spellEnd"/>
-      <w:r>
-        <w:t xml:space="preserve"> </w:t>
-      </w:r>
-      <w:proofErr w:type="spellStart"/>
-      <w:r>
-        <w:t>analysis</w:t>
-      </w:r>
-      <w:proofErr w:type="spellEnd"/>
-      <w:r>
-        <w:t>. In</w:t>
-      </w:r>
-      <w:r>
-        <w:t xml:space="preserve"> </w:t>
-      </w:r>
-      <w:proofErr w:type="spellStart"/>
-      <w:r>
-        <w:t>Handbook</w:t>
-      </w:r>
-      <w:proofErr w:type="spellEnd"/>
-      <w:r>
-        <w:t xml:space="preserve"> </w:t>
-      </w:r>
-      <w:proofErr w:type="spellStart"/>
-      <w:r>
-        <w:t>of</w:t>
-      </w:r>
-      <w:proofErr w:type="spellEnd"/>
-      <w:r>
-        <w:t xml:space="preserve"> face </w:t>
-      </w:r>
-      <w:proofErr w:type="spellStart"/>
-      <w:r>
-        <w:t>recognition</w:t>
-      </w:r>
-      <w:proofErr w:type="spellEnd"/>
-      <w:r>
-        <w:t xml:space="preserve"> (</w:t>
-      </w:r>
-      <w:proofErr w:type="spellStart"/>
-      <w:r>
-        <w:t>pp</w:t>
-      </w:r>
-      <w:proofErr w:type="spellEnd"/>
-      <w:r>
-        <w:t xml:space="preserve">. 247-275). </w:t>
-      </w:r>
-      <w:proofErr w:type="spellStart"/>
-      <w:r>
-        <w:t>Springer</w:t>
-      </w:r>
-      <w:proofErr w:type="spellEnd"/>
-      <w:r>
-        <w:t>, New York, 2005.</w:t>
+        <w:t>Y. L. Tian, T. Kanade i J. F. Cohn, Facial expression analysis. In</w:t>
+      </w:r>
+      <w:r>
+        <w:t xml:space="preserve"> Handbook of face recognition (pp. 247-275). Springer, New York, 2005.</w:t>
       </w:r>
     </w:p>
     <w:p>
@@ -3217,143 +3480,7 @@
       </w:r>
       <w:r>
         <w:tab/>
-        <w:t>Johnson-</w:t>
-      </w:r>
-      <w:proofErr w:type="spellStart"/>
-      <w:r>
-        <w:t>Laird</w:t>
-      </w:r>
-      <w:proofErr w:type="spellEnd"/>
-      <w:r>
-        <w:t xml:space="preserve">, P. </w:t>
-      </w:r>
-      <w:proofErr w:type="spellStart"/>
-      <w:r>
-        <w:t>Nicholas</w:t>
-      </w:r>
-      <w:proofErr w:type="spellEnd"/>
-      <w:r>
-        <w:t xml:space="preserve">, </w:t>
-      </w:r>
-      <w:proofErr w:type="spellStart"/>
-      <w:r>
-        <w:t>and</w:t>
-      </w:r>
-      <w:proofErr w:type="spellEnd"/>
-      <w:r>
-        <w:t xml:space="preserve"> K. </w:t>
-      </w:r>
-      <w:proofErr w:type="spellStart"/>
-      <w:r>
-        <w:t>Oatley</w:t>
-      </w:r>
-      <w:proofErr w:type="spellEnd"/>
-      <w:r>
-        <w:t xml:space="preserve">, </w:t>
-      </w:r>
-      <w:proofErr w:type="spellStart"/>
-      <w:r>
-        <w:t>The</w:t>
-      </w:r>
-      <w:proofErr w:type="spellEnd"/>
-      <w:r>
-        <w:t xml:space="preserve"> </w:t>
-      </w:r>
-      <w:proofErr w:type="spellStart"/>
-      <w:r>
-        <w:t>language</w:t>
-      </w:r>
-      <w:proofErr w:type="spellEnd"/>
-      <w:r>
-        <w:t xml:space="preserve"> </w:t>
-      </w:r>
-      <w:proofErr w:type="spellStart"/>
-      <w:r>
-        <w:t>of</w:t>
-      </w:r>
-      <w:proofErr w:type="spellEnd"/>
-      <w:r>
-        <w:t xml:space="preserve"> </w:t>
-      </w:r>
-      <w:proofErr w:type="spellStart"/>
-      <w:r>
-        <w:t>emotions</w:t>
-      </w:r>
-      <w:proofErr w:type="spellEnd"/>
-      <w:r>
-        <w:t xml:space="preserve">: </w:t>
-      </w:r>
-      <w:proofErr w:type="spellStart"/>
-      <w:r>
-        <w:t>An</w:t>
-      </w:r>
-      <w:proofErr w:type="spellEnd"/>
-      <w:r>
-        <w:t xml:space="preserve"> </w:t>
-      </w:r>
-      <w:proofErr w:type="spellStart"/>
-      <w:r>
-        <w:t>analysis</w:t>
-      </w:r>
-      <w:proofErr w:type="spellEnd"/>
-      <w:r>
-        <w:t xml:space="preserve"> </w:t>
-      </w:r>
-      <w:proofErr w:type="spellStart"/>
-      <w:r>
-        <w:t>of</w:t>
-      </w:r>
-      <w:proofErr w:type="spellEnd"/>
-      <w:r>
-        <w:t xml:space="preserve"> a </w:t>
-      </w:r>
-      <w:proofErr w:type="spellStart"/>
-      <w:r>
-        <w:t>semantic</w:t>
-      </w:r>
-      <w:proofErr w:type="spellEnd"/>
-      <w:r>
-        <w:t xml:space="preserve"> </w:t>
-      </w:r>
-      <w:proofErr w:type="spellStart"/>
-      <w:r>
-        <w:t>field</w:t>
-      </w:r>
-      <w:proofErr w:type="spellEnd"/>
-      <w:r>
-        <w:t xml:space="preserve">, </w:t>
-      </w:r>
-      <w:proofErr w:type="spellStart"/>
-      <w:r>
-        <w:t>Cognition</w:t>
-      </w:r>
-      <w:proofErr w:type="spellEnd"/>
-      <w:r>
-        <w:t xml:space="preserve"> </w:t>
-      </w:r>
-      <w:proofErr w:type="spellStart"/>
-      <w:r>
-        <w:t>and</w:t>
-      </w:r>
-      <w:proofErr w:type="spellEnd"/>
-      <w:r>
-        <w:t xml:space="preserve"> </w:t>
-      </w:r>
-      <w:proofErr w:type="spellStart"/>
-      <w:r>
-        <w:t>emotion</w:t>
-      </w:r>
-      <w:proofErr w:type="spellEnd"/>
-      <w:r>
-        <w:t xml:space="preserve">, Vol. 3, No. 2, </w:t>
-      </w:r>
-      <w:proofErr w:type="spellStart"/>
-      <w:r>
-        <w:t>pp</w:t>
-      </w:r>
-      <w:proofErr w:type="spellEnd"/>
-      <w:r>
-        <w:t>. 81-123, 1989.</w:t>
+        <w:t>Johnson-Laird, P. Nicholas, and K. Oatley, The language of emotions: An analysis of a semantic field, Cognition and emotion, Vol. 3, No. 2, pp. 81-123, 1989.</w:t>
       </w:r>
     </w:p>
     <w:p>
@@ -3366,7 +3493,7 @@
       <w:r>
         <w:tab/>
       </w:r>
-      <w:hyperlink r:id="rId8" w:history="1">
+      <w:hyperlink r:id="rId11" w:history="1">
         <w:r>
           <w:rPr>
             <w:rStyle w:val="Hyperlink"/>
@@ -3386,7 +3513,45 @@
         <w:pStyle w:val="Tijelo"/>
       </w:pPr>
       <w:r>
-        <w:t>[5</w:t>
+        <w:t>[5]</w:t>
+      </w:r>
+      <w:r>
+        <w:tab/>
+      </w:r>
+      <w:r>
+        <w:t>D.</w:t>
+      </w:r>
+      <w:r>
+        <w:t xml:space="preserve"> Lundqvist</w:t>
+      </w:r>
+      <w:r>
+        <w:t>, A.</w:t>
+      </w:r>
+      <w:r>
+        <w:t xml:space="preserve"> Flykt</w:t>
+      </w:r>
+      <w:r>
+        <w:t>, &amp; A.</w:t>
+      </w:r>
+      <w:r>
+        <w:t xml:space="preserve"> Öhman,</w:t>
+      </w:r>
+      <w:r>
+        <w:t xml:space="preserve"> The Karolinska Directed Emotional Faces - KDEF, CD ROM from Department of Clinical Neuroscience, Psychology section, Karolinska</w:t>
+      </w:r>
+      <w:r>
+        <w:t xml:space="preserve"> Institutet, ISBN 91-630-7164-9, </w:t>
+      </w:r>
+      <w:r>
+        <w:t>1998</w:t>
+      </w:r>
+    </w:p>
+    <w:p>
+      <w:pPr>
+        <w:pStyle w:val="Tijelo"/>
+      </w:pPr>
+      <w:r>
+        <w:t>[6</w:t>
       </w:r>
       <w:r>
         <w:t>]</w:t>
@@ -3409,7 +3574,6 @@
         </w:rPr>
         <w:t xml:space="preserve"> </w:t>
       </w:r>
-      <w:proofErr w:type="spellStart"/>
       <w:r>
         <w:rPr>
           <w:rStyle w:val="Emphasis"/>
@@ -3419,7 +3583,6 @@
         </w:rPr>
         <w:t>Theodoridis</w:t>
       </w:r>
-      <w:proofErr w:type="spellEnd"/>
       <w:r>
         <w:rPr>
           <w:rStyle w:val="Emphasis"/>
@@ -3447,45 +3610,11 @@
         </w:rPr>
         <w:t xml:space="preserve"> </w:t>
       </w:r>
-      <w:proofErr w:type="spellStart"/>
       <w:r>
         <w:t>Koutroumbas</w:t>
       </w:r>
-      <w:proofErr w:type="spellEnd"/>
-      <w:r>
-        <w:t xml:space="preserve">, </w:t>
-      </w:r>
-      <w:proofErr w:type="spellStart"/>
-      <w:r>
-        <w:t>Pattern</w:t>
-      </w:r>
-      <w:proofErr w:type="spellEnd"/>
-      <w:r>
-        <w:t xml:space="preserve"> </w:t>
-      </w:r>
-      <w:proofErr w:type="spellStart"/>
-      <w:r>
-        <w:t>Recognition</w:t>
-      </w:r>
-      <w:proofErr w:type="spellEnd"/>
-      <w:r>
-        <w:t xml:space="preserve"> (</w:t>
-      </w:r>
-      <w:proofErr w:type="spellStart"/>
-      <w:r>
-        <w:t>Fourth</w:t>
-      </w:r>
-      <w:proofErr w:type="spellEnd"/>
-      <w:r>
-        <w:t xml:space="preserve"> </w:t>
-      </w:r>
-      <w:proofErr w:type="spellStart"/>
-      <w:r>
-        <w:t>Edition</w:t>
-      </w:r>
-      <w:proofErr w:type="spellEnd"/>
-      <w:r>
-        <w:t>), Elsevier Inc., SAD, 2009.</w:t>
+      <w:r>
+        <w:t>, Pattern Recognition (Fourth Edition), Elsevier Inc., SAD, 2009.</w:t>
       </w:r>
     </w:p>
     <w:p>
@@ -3499,7 +3628,7 @@
         <w:rPr>
           <w:rFonts w:eastAsia="CMR9"/>
         </w:rPr>
-        <w:t>[6</w:t>
+        <w:t>[7</w:t>
       </w:r>
       <w:r>
         <w:rPr>
@@ -3518,15 +3647,7 @@
         <w:t>M. N</w:t>
       </w:r>
       <w:r>
-        <w:t xml:space="preserve">. </w:t>
-      </w:r>
-      <w:proofErr w:type="spellStart"/>
-      <w:r>
-        <w:t>Murty</w:t>
-      </w:r>
-      <w:proofErr w:type="spellEnd"/>
-      <w:r>
-        <w:t xml:space="preserve"> i</w:t>
+        <w:t>. Murty i</w:t>
       </w:r>
       <w:r>
         <w:rPr>
@@ -3543,114 +3664,182 @@
       <w:r>
         <w:t xml:space="preserve">, </w:t>
       </w:r>
-      <w:proofErr w:type="spellStart"/>
       <w:r>
         <w:rPr>
           <w:shd w:val="clear" w:color="auto" w:fill="FFFFFF"/>
         </w:rPr>
-        <w:t>Pattern</w:t>
-      </w:r>
-      <w:proofErr w:type="spellEnd"/>
+        <w:t xml:space="preserve">Pattern Recognition An </w:t>
+      </w:r>
       <w:r>
         <w:rPr>
           <w:shd w:val="clear" w:color="auto" w:fill="FFFFFF"/>
         </w:rPr>
+        <w:t xml:space="preserve">Algorithmic </w:t>
+      </w:r>
+      <w:r>
+        <w:rPr>
+          <w:shd w:val="clear" w:color="auto" w:fill="FFFFFF"/>
+        </w:rPr>
+        <w:t xml:space="preserve">Approach, </w:t>
+      </w:r>
+      <w:r>
+        <w:t>Springer</w:t>
+      </w:r>
+      <w:r>
+        <w:rPr>
+          <w:shd w:val="clear" w:color="auto" w:fill="FFFFFF"/>
+        </w:rPr>
+        <w:t xml:space="preserve">, SAD, </w:t>
+      </w:r>
+      <w:r>
+        <w:rPr>
+          <w:shd w:val="clear" w:color="auto" w:fill="FFFFFF"/>
+        </w:rPr>
+        <w:t>2011.</w:t>
+      </w:r>
+    </w:p>
+    <w:p>
+      <w:pPr>
+        <w:pStyle w:val="Tijelo"/>
+        <w:rPr>
+          <w:rStyle w:val="apple-converted-space"/>
+          <w:rFonts w:ascii="Arial" w:hAnsi="Arial" w:cs="Arial"/>
+          <w:color w:val="222222"/>
+          <w:sz w:val="20"/>
+          <w:szCs w:val="20"/>
+          <w:shd w:val="clear" w:color="auto" w:fill="FFFFFF"/>
+        </w:rPr>
+      </w:pPr>
+      <w:r>
+        <w:rPr>
+          <w:shd w:val="clear" w:color="auto" w:fill="FFFFFF"/>
+        </w:rPr>
+        <w:t>[8]</w:t>
+      </w:r>
+      <w:r>
+        <w:rPr>
+          <w:shd w:val="clear" w:color="auto" w:fill="FFFFFF"/>
+        </w:rPr>
+        <w:tab/>
+        <w:t xml:space="preserve">P. Viola, M. Jones, Rapid object detection using boosted cascade of simple features, In Computer Vision and Pattern Recognition, Proceedings of the 2001 IEEE Computer Society Conference, Vol. 1, pp. </w:t>
+      </w:r>
+      <w:r>
+        <w:rPr>
+          <w:rStyle w:val="apple-converted-space"/>
+          <w:rFonts w:ascii="Arial" w:hAnsi="Arial" w:cs="Arial"/>
+          <w:color w:val="222222"/>
+          <w:sz w:val="20"/>
+          <w:szCs w:val="20"/>
+          <w:shd w:val="clear" w:color="auto" w:fill="FFFFFF"/>
+        </w:rPr>
         <w:t xml:space="preserve"> </w:t>
       </w:r>
-      <w:proofErr w:type="spellStart"/>
-      <w:r>
-        <w:rPr>
+      <w:r>
+        <w:rPr>
+          <w:rStyle w:val="apple-converted-space"/>
+          <w:rFonts w:ascii="Arial" w:hAnsi="Arial" w:cs="Arial"/>
+          <w:color w:val="222222"/>
+          <w:sz w:val="20"/>
+          <w:szCs w:val="20"/>
           <w:shd w:val="clear" w:color="auto" w:fill="FFFFFF"/>
         </w:rPr>
-        <w:t>Recognition</w:t>
-      </w:r>
-      <w:proofErr w:type="spellEnd"/>
-      <w:r>
-        <w:rPr>
+        <w:t>I-511-I-518</w:t>
+      </w:r>
+      <w:r>
+        <w:rPr>
+          <w:rStyle w:val="apple-converted-space"/>
+          <w:rFonts w:ascii="Arial" w:hAnsi="Arial" w:cs="Arial"/>
+          <w:color w:val="222222"/>
+          <w:sz w:val="20"/>
+          <w:szCs w:val="20"/>
           <w:shd w:val="clear" w:color="auto" w:fill="FFFFFF"/>
         </w:rPr>
-        <w:t xml:space="preserve"> </w:t>
-      </w:r>
-      <w:proofErr w:type="spellStart"/>
-      <w:r>
+        <w:t>, 2001.</w:t>
+      </w:r>
+    </w:p>
+    <w:p>
+      <w:pPr>
+        <w:pStyle w:val="Tijelo"/>
         <w:rPr>
           <w:shd w:val="clear" w:color="auto" w:fill="FFFFFF"/>
         </w:rPr>
-        <w:t>An</w:t>
-      </w:r>
-      <w:proofErr w:type="spellEnd"/>
-      <w:r>
-        <w:rPr>
+      </w:pPr>
+      <w:r>
+        <w:rPr>
+          <w:rStyle w:val="apple-converted-space"/>
+          <w:rFonts w:ascii="Arial" w:hAnsi="Arial" w:cs="Arial"/>
+          <w:color w:val="222222"/>
+          <w:sz w:val="20"/>
+          <w:szCs w:val="20"/>
           <w:shd w:val="clear" w:color="auto" w:fill="FFFFFF"/>
         </w:rPr>
-        <w:t xml:space="preserve"> </w:t>
-      </w:r>
-      <w:proofErr w:type="spellStart"/>
-      <w:r>
-        <w:rPr>
+        <w:t>[9]</w:t>
+      </w:r>
+      <w:r>
+        <w:rPr>
+          <w:rStyle w:val="apple-converted-space"/>
+          <w:rFonts w:ascii="Arial" w:hAnsi="Arial" w:cs="Arial"/>
+          <w:color w:val="222222"/>
+          <w:sz w:val="20"/>
+          <w:szCs w:val="20"/>
           <w:shd w:val="clear" w:color="auto" w:fill="FFFFFF"/>
         </w:rPr>
-        <w:t>Algorithmic</w:t>
-      </w:r>
-      <w:proofErr w:type="spellEnd"/>
-      <w:r>
+        <w:tab/>
+      </w:r>
+      <w:r>
+        <w:t>Y.</w:t>
+      </w:r>
+      <w:r>
+        <w:t xml:space="preserve"> Freund</w:t>
+      </w:r>
+      <w:r>
+        <w:t xml:space="preserve"> &amp; R. E. </w:t>
+      </w:r>
+      <w:r>
+        <w:t xml:space="preserve">Schapire, </w:t>
+      </w:r>
+      <w:r>
+        <w:t>A desicion-theoretic generalization of on-line learning and an application to boosting. In European conference on</w:t>
+      </w:r>
+      <w:r>
+        <w:t xml:space="preserve"> computational learning theory, </w:t>
+      </w:r>
+      <w:r>
+        <w:t>pp. 23-</w:t>
+      </w:r>
+      <w:r>
+        <w:t xml:space="preserve">37 Springer Berlin Heidelberg, </w:t>
+      </w:r>
+      <w:r>
+        <w:t>1995.</w:t>
+      </w:r>
+    </w:p>
+    <w:p>
+      <w:pPr>
+        <w:pStyle w:val="Tijelo"/>
         <w:rPr>
           <w:shd w:val="clear" w:color="auto" w:fill="FFFFFF"/>
         </w:rPr>
-        <w:t xml:space="preserve"> </w:t>
-      </w:r>
-      <w:proofErr w:type="spellStart"/>
+      </w:pPr>
       <w:r>
         <w:rPr>
           <w:shd w:val="clear" w:color="auto" w:fill="FFFFFF"/>
         </w:rPr>
-        <w:t>Approach</w:t>
-      </w:r>
-      <w:proofErr w:type="spellEnd"/>
+        <w:t>[8</w:t>
+      </w:r>
       <w:r>
         <w:rPr>
           <w:shd w:val="clear" w:color="auto" w:fill="FFFFFF"/>
         </w:rPr>
-        <w:t xml:space="preserve">, </w:t>
-      </w:r>
-      <w:proofErr w:type="spellStart"/>
-      <w:r>
-        <w:t>Springer</w:t>
-      </w:r>
-      <w:proofErr w:type="spellEnd"/>
+        <w:t>]</w:t>
+      </w:r>
       <w:r>
         <w:rPr>
           <w:shd w:val="clear" w:color="auto" w:fill="FFFFFF"/>
         </w:rPr>
-        <w:t xml:space="preserve">, SAD, </w:t>
-      </w:r>
-      <w:r>
-        <w:rPr>
-          <w:shd w:val="clear" w:color="auto" w:fill="FFFFFF"/>
-        </w:rPr>
-        <w:t>2011.</w:t>
-      </w:r>
-    </w:p>
-    <w:p>
-      <w:pPr>
-        <w:pStyle w:val="Tijelo"/>
-        <w:rPr>
-          <w:shd w:val="clear" w:color="auto" w:fill="FFFFFF"/>
-        </w:rPr>
-      </w:pPr>
-      <w:r>
-        <w:rPr>
-          <w:shd w:val="clear" w:color="auto" w:fill="FFFFFF"/>
-        </w:rPr>
-        <w:t>[7]</w:t>
-      </w:r>
-      <w:r>
-        <w:rPr>
-          <w:shd w:val="clear" w:color="auto" w:fill="FFFFFF"/>
-        </w:rPr>
         <w:tab/>
       </w:r>
-      <w:hyperlink r:id="rId9" w:history="1">
+      <w:hyperlink r:id="rId12" w:history="1">
         <w:r>
           <w:rPr>
             <w:rStyle w:val="Hyperlink"/>
@@ -3677,15 +3866,21 @@
         <w:rPr>
           <w:shd w:val="clear" w:color="auto" w:fill="FFFFFF"/>
         </w:rPr>
-        <w:t>[8]</w:t>
+        <w:t>[9</w:t>
       </w:r>
       <w:r>
         <w:rPr>
           <w:shd w:val="clear" w:color="auto" w:fill="FFFFFF"/>
         </w:rPr>
+        <w:t>]</w:t>
+      </w:r>
+      <w:r>
+        <w:rPr>
+          <w:shd w:val="clear" w:color="auto" w:fill="FFFFFF"/>
+        </w:rPr>
         <w:tab/>
       </w:r>
-      <w:hyperlink r:id="rId10" w:history="1">
+      <w:hyperlink r:id="rId13" w:history="1">
         <w:r>
           <w:rPr>
             <w:rStyle w:val="Hyperlink"/>
@@ -3698,27 +3893,27 @@
         <w:rPr>
           <w:shd w:val="clear" w:color="auto" w:fill="FFFFFF"/>
         </w:rPr>
-        <w:t xml:space="preserve">, </w:t>
-      </w:r>
-      <w:r>
+        <w:t>, pristupljeno 26.11.2016.</w:t>
+      </w:r>
+    </w:p>
+    <w:p>
+      <w:pPr>
+        <w:pStyle w:val="Tijelo"/>
         <w:rPr>
           <w:shd w:val="clear" w:color="auto" w:fill="FFFFFF"/>
         </w:rPr>
-        <w:t>pristupljeno 26.11.2016.</w:t>
-      </w:r>
-    </w:p>
-    <w:p>
-      <w:pPr>
-        <w:pStyle w:val="Tijelo"/>
+      </w:pPr>
+      <w:r>
         <w:rPr>
           <w:shd w:val="clear" w:color="auto" w:fill="FFFFFF"/>
         </w:rPr>
-      </w:pPr>
+        <w:t>[10</w:t>
+      </w:r>
       <w:r>
         <w:rPr>
           <w:shd w:val="clear" w:color="auto" w:fill="FFFFFF"/>
         </w:rPr>
-        <w:t>[9]</w:t>
+        <w:t>]</w:t>
       </w:r>
       <w:r>
         <w:rPr>
@@ -3726,7 +3921,7 @@
         </w:rPr>
         <w:tab/>
       </w:r>
-      <w:hyperlink r:id="rId11" w:history="1">
+      <w:hyperlink r:id="rId14" w:history="1">
         <w:r>
           <w:rPr>
             <w:rStyle w:val="Hyperlink"/>
@@ -3739,27 +3934,27 @@
         <w:rPr>
           <w:shd w:val="clear" w:color="auto" w:fill="FFFFFF"/>
         </w:rPr>
-        <w:t xml:space="preserve">, </w:t>
-      </w:r>
-      <w:r>
+        <w:t>, pristupljeno 26.11.2016.</w:t>
+      </w:r>
+    </w:p>
+    <w:p>
+      <w:pPr>
+        <w:pStyle w:val="Tijelo"/>
         <w:rPr>
           <w:shd w:val="clear" w:color="auto" w:fill="FFFFFF"/>
         </w:rPr>
-        <w:t>pristupljeno 26.11.2016.</w:t>
-      </w:r>
-    </w:p>
-    <w:p>
-      <w:pPr>
-        <w:pStyle w:val="Tijelo"/>
+      </w:pPr>
+      <w:r>
         <w:rPr>
           <w:shd w:val="clear" w:color="auto" w:fill="FFFFFF"/>
         </w:rPr>
-      </w:pPr>
+        <w:t>[11</w:t>
+      </w:r>
       <w:r>
         <w:rPr>
           <w:shd w:val="clear" w:color="auto" w:fill="FFFFFF"/>
         </w:rPr>
-        <w:t>[10]</w:t>
+        <w:t>]</w:t>
       </w:r>
       <w:r>
         <w:rPr>
@@ -3767,7 +3962,7 @@
         </w:rPr>
         <w:tab/>
       </w:r>
-      <w:hyperlink r:id="rId12" w:history="1">
+      <w:hyperlink r:id="rId15" w:history="1">
         <w:r>
           <w:rPr>
             <w:rStyle w:val="Hyperlink"/>
@@ -3780,13 +3975,7 @@
         <w:rPr>
           <w:shd w:val="clear" w:color="auto" w:fill="FFFFFF"/>
         </w:rPr>
-        <w:t xml:space="preserve">, </w:t>
-      </w:r>
-      <w:r>
-        <w:rPr>
-          <w:shd w:val="clear" w:color="auto" w:fill="FFFFFF"/>
-        </w:rPr>
-        <w:t>pristupljeno 26.11.2016.</w:t>
+        <w:t>, pristupljeno 26.11.2016.</w:t>
       </w:r>
     </w:p>
     <w:p>
@@ -3802,19 +3991,12 @@
         <w:pStyle w:val="Tijelo"/>
       </w:pPr>
       <w:r>
+        <w:lastRenderedPageBreak/>
         <w:t>[3]</w:t>
       </w:r>
       <w:r>
         <w:tab/>
-        <w:t>Inicijali imena, prezime autora, naslov rada, naziv časopisa, broj časopisa (br./No.), broj sveska (sv./Vol.), str. (</w:t>
-      </w:r>
-      <w:proofErr w:type="spellStart"/>
-      <w:r>
-        <w:t>pp</w:t>
-      </w:r>
-      <w:proofErr w:type="spellEnd"/>
-      <w:r>
-        <w:t xml:space="preserve">.) od – do, mjesec i godina izdanja. </w:t>
+        <w:t xml:space="preserve">Inicijali imena, prezime autora, naslov rada, naziv časopisa, broj časopisa (br./No.), broj sveska (sv./Vol.), str. (pp.) od – do, mjesec i godina izdanja. </w:t>
       </w:r>
     </w:p>
     <w:p>
@@ -3884,33 +4066,11 @@
       <w:pPr>
         <w:pStyle w:val="Tijelo"/>
       </w:pPr>
-      <w:proofErr w:type="spellStart"/>
       <w:r>
         <w:rPr>
           <w:b/>
         </w:rPr>
-        <w:t>Key</w:t>
-      </w:r>
-      <w:proofErr w:type="spellEnd"/>
-      <w:r>
-        <w:rPr>
-          <w:b/>
-        </w:rPr>
-        <w:t xml:space="preserve"> </w:t>
-      </w:r>
-      <w:proofErr w:type="spellStart"/>
-      <w:r>
-        <w:rPr>
-          <w:b/>
-        </w:rPr>
-        <w:t>words</w:t>
-      </w:r>
-      <w:proofErr w:type="spellEnd"/>
-      <w:r>
-        <w:rPr>
-          <w:b/>
-        </w:rPr>
-        <w:t>:</w:t>
+        <w:t>Key words:</w:t>
       </w:r>
       <w:r>
         <w:t xml:space="preserve"> </w:t>
@@ -3961,7 +4121,7 @@
       <w:bookmarkEnd w:id="21"/>
     </w:p>
     <w:sectPr>
-      <w:footerReference w:type="default" r:id="rId13"/>
+      <w:footerReference w:type="default" r:id="rId16"/>
       <w:pgSz w:w="11906" w:h="16838"/>
       <w:pgMar w:top="1418" w:right="1134" w:bottom="1418" w:left="1418" w:header="709" w:footer="709" w:gutter="0"/>
       <w:pgNumType w:start="1"/>
@@ -4031,7 +4191,7 @@
           <w:rPr>
             <w:noProof/>
           </w:rPr>
-          <w:t>5</w:t>
+          <w:t>13</w:t>
         </w:r>
         <w:r>
           <w:rPr>
@@ -4995,15 +5155,6 @@
   </w:num>
   <w:num w:numId="8">
     <w:abstractNumId w:val="0"/>
-    <w:lvlOverride w:ilvl="0"/>
-    <w:lvlOverride w:ilvl="1"/>
-    <w:lvlOverride w:ilvl="2"/>
-    <w:lvlOverride w:ilvl="3"/>
-    <w:lvlOverride w:ilvl="4"/>
-    <w:lvlOverride w:ilvl="5"/>
-    <w:lvlOverride w:ilvl="6"/>
-    <w:lvlOverride w:ilvl="7"/>
-    <w:lvlOverride w:ilvl="8"/>
   </w:num>
   <w:num w:numId="9">
     <w:abstractNumId w:val="6"/>
@@ -5642,7 +5793,6 @@
   <w:style w:type="character" w:default="1" w:styleId="DefaultParagraphFont">
     <w:name w:val="Default Paragraph Font"/>
     <w:uiPriority w:val="1"/>
-    <w:semiHidden/>
     <w:unhideWhenUsed/>
   </w:style>
   <w:style w:type="table" w:default="1" w:styleId="TableNormal">
@@ -6085,6 +6235,30 @@
       <w:iCs/>
     </w:rPr>
   </w:style>
+  <w:style w:type="table" w:styleId="TableGrid">
+    <w:name w:val="Table Grid"/>
+    <w:basedOn w:val="TableNormal"/>
+    <w:uiPriority w:val="39"/>
+    <w:rsid w:val="00D844D7"/>
+    <w:pPr>
+      <w:spacing w:after="0" w:line="240" w:lineRule="auto"/>
+    </w:pPr>
+    <w:tblPr>
+      <w:tblBorders>
+        <w:top w:val="single" w:sz="4" w:space="0" w:color="auto"/>
+        <w:left w:val="single" w:sz="4" w:space="0" w:color="auto"/>
+        <w:bottom w:val="single" w:sz="4" w:space="0" w:color="auto"/>
+        <w:right w:val="single" w:sz="4" w:space="0" w:color="auto"/>
+        <w:insideH w:val="single" w:sz="4" w:space="0" w:color="auto"/>
+        <w:insideV w:val="single" w:sz="4" w:space="0" w:color="auto"/>
+      </w:tblBorders>
+    </w:tblPr>
+  </w:style>
+  <w:style w:type="character" w:customStyle="1" w:styleId="apple-converted-space">
+    <w:name w:val="apple-converted-space"/>
+    <w:basedOn w:val="DefaultParagraphFont"/>
+    <w:rsid w:val="00A543FB"/>
+  </w:style>
 </w:styles>
 </file>
 
@@ -6354,7 +6528,7 @@
 </file>
 
 <file path=customXml/itemProps1.xml><?xml version="1.0" encoding="utf-8"?>
-<ds:datastoreItem xmlns:ds="http://schemas.openxmlformats.org/officeDocument/2006/customXml" ds:itemID="{5D3115F9-F5F8-4605-96A6-675F22D885D9}">
+<ds:datastoreItem xmlns:ds="http://schemas.openxmlformats.org/officeDocument/2006/customXml" ds:itemID="{E9191E96-BADD-4797-9B42-D1D446DC82B6}">
   <ds:schemaRefs>
     <ds:schemaRef ds:uri="http://schemas.openxmlformats.org/officeDocument/2006/bibliography"/>
   </ds:schemaRefs>

</xml_diff>

<commit_message>
One more chaper done
</commit_message>
<xml_diff>
--- a/Diplomski/Postupci računalnog raspoznavanja emocija na osnovu slike lica - Baketarić.docx
+++ b/Diplomski/Postupci računalnog raspoznavanja emocija na osnovu slike lica - Baketarić.docx
@@ -6115,15 +6115,7 @@
               <w:rPr>
                 <w:rFonts w:cs="Times New Roman"/>
               </w:rPr>
-              <w:t>Gaboro</w:t>
-            </w:r>
-            <w:bookmarkStart w:id="10" w:name="_GoBack"/>
-            <w:bookmarkEnd w:id="10"/>
-            <w:r>
-              <w:rPr>
-                <w:rFonts w:cs="Times New Roman"/>
-              </w:rPr>
-              <w:t>vi</w:t>
+              <w:t>Gaborovi</w:t>
             </w:r>
             <w:proofErr w:type="spellEnd"/>
             <w:r>
@@ -6209,14 +6201,14 @@
           <w:rFonts w:cs="Times New Roman"/>
         </w:rPr>
       </w:pPr>
-      <w:bookmarkStart w:id="11" w:name="_Toc469232164"/>
+      <w:bookmarkStart w:id="10" w:name="_Toc469232164"/>
       <w:r>
         <w:rPr>
           <w:rFonts w:cs="Times New Roman"/>
         </w:rPr>
         <w:t>Analiza glavnih komponenti</w:t>
       </w:r>
-      <w:bookmarkEnd w:id="11"/>
+      <w:bookmarkEnd w:id="10"/>
     </w:p>
     <w:p>
       <w:pPr>
@@ -6401,14 +6393,14 @@
           <w:rFonts w:cs="Times New Roman"/>
         </w:rPr>
       </w:pPr>
-      <w:bookmarkStart w:id="12" w:name="_Toc469232165"/>
+      <w:bookmarkStart w:id="11" w:name="_Toc469232165"/>
       <w:r>
         <w:rPr>
           <w:rFonts w:cs="Times New Roman"/>
         </w:rPr>
         <w:t>Stala odluke</w:t>
       </w:r>
-      <w:bookmarkEnd w:id="12"/>
+      <w:bookmarkEnd w:id="11"/>
     </w:p>
     <w:p>
       <w:pPr>
@@ -6570,14 +6562,14 @@
           <w:rFonts w:cs="Times New Roman"/>
         </w:rPr>
       </w:pPr>
-      <w:bookmarkStart w:id="13" w:name="_Toc469232166"/>
+      <w:bookmarkStart w:id="12" w:name="_Toc469232166"/>
       <w:r>
         <w:rPr>
           <w:rFonts w:cs="Times New Roman"/>
         </w:rPr>
         <w:t>Nasumične šume</w:t>
       </w:r>
-      <w:bookmarkEnd w:id="13"/>
+      <w:bookmarkEnd w:id="12"/>
     </w:p>
     <w:p>
       <w:pPr>
@@ -6797,14 +6789,14 @@
           <w:rFonts w:cs="Times New Roman"/>
         </w:rPr>
       </w:pPr>
-      <w:bookmarkStart w:id="14" w:name="_Toc469232167"/>
+      <w:bookmarkStart w:id="13" w:name="_Toc469232167"/>
       <w:r>
         <w:rPr>
           <w:rFonts w:cs="Times New Roman"/>
         </w:rPr>
         <w:t>Komercijalna rješenja</w:t>
       </w:r>
-      <w:bookmarkEnd w:id="14"/>
+      <w:bookmarkEnd w:id="13"/>
     </w:p>
     <w:p>
       <w:pPr>
@@ -7086,7 +7078,7 @@
           <w:rFonts w:cs="Times New Roman"/>
         </w:rPr>
       </w:pPr>
-      <w:bookmarkStart w:id="15" w:name="_Toc469232168"/>
+      <w:bookmarkStart w:id="14" w:name="_Toc469232168"/>
       <w:r>
         <w:rPr>
           <w:rFonts w:cs="Times New Roman"/>
@@ -7166,55 +7158,55 @@
         </w:rPr>
         <w:t>LICA</w:t>
       </w:r>
+      <w:bookmarkEnd w:id="14"/>
+    </w:p>
+    <w:p>
+      <w:pPr>
+        <w:pStyle w:val="Tijelo"/>
+        <w:rPr>
+          <w:rFonts w:cs="Times New Roman"/>
+        </w:rPr>
+      </w:pPr>
+      <w:r>
+        <w:rPr>
+          <w:rFonts w:cs="Times New Roman"/>
+        </w:rPr>
+        <w:t>Cilj rješenja je pokušati što točnije prepoznati emocije na osnovu slika lica. Prepoznavanje emocija korisnika je dosta korisna informacija u smislu ocjenjivanja neke aplikacije i služi kao jako dobar povratni odgovor proizvođaču. Postoji dvadesetak rješenja od velikih firmi koji omogućuju korištenje njihovih rješenja u poslovne i privatne svrhe. Većina tih rješenja zahtjeva dosta računalne snage jer se koristi veliki broj klasifikatora prilikom analize lica u potrazi za akcijskim jedinicama i za svaku</w:t>
+      </w:r>
+      <w:r>
+        <w:rPr>
+          <w:rFonts w:cs="Times New Roman"/>
+        </w:rPr>
+        <w:t xml:space="preserve"> akcijsku jedinicu</w:t>
+      </w:r>
+      <w:r>
+        <w:rPr>
+          <w:rFonts w:cs="Times New Roman"/>
+        </w:rPr>
+        <w:t xml:space="preserve"> koju se želi prepoznati potrebno je imati poseban klasifikator (Ima ih 64). U ovom radu će se pokušati pojednostavniti taj proces uz što manje gubitaka</w:t>
+      </w:r>
+      <w:r>
+        <w:rPr>
+          <w:rFonts w:cs="Times New Roman"/>
+        </w:rPr>
+        <w:t xml:space="preserve"> i što brže te će se koristiti samo jedan klasifikator.</w:t>
+      </w:r>
+    </w:p>
+    <w:p>
+      <w:pPr>
+        <w:pStyle w:val="Naslovpotpoglavlja"/>
+        <w:rPr>
+          <w:rFonts w:cs="Times New Roman"/>
+        </w:rPr>
+      </w:pPr>
+      <w:bookmarkStart w:id="15" w:name="_Toc469232169"/>
+      <w:r>
+        <w:rPr>
+          <w:rFonts w:cs="Times New Roman"/>
+        </w:rPr>
+        <w:t>Specifikacije i zahtjevi</w:t>
+      </w:r>
       <w:bookmarkEnd w:id="15"/>
-    </w:p>
-    <w:p>
-      <w:pPr>
-        <w:pStyle w:val="Tijelo"/>
-        <w:rPr>
-          <w:rFonts w:cs="Times New Roman"/>
-        </w:rPr>
-      </w:pPr>
-      <w:r>
-        <w:rPr>
-          <w:rFonts w:cs="Times New Roman"/>
-        </w:rPr>
-        <w:t>Cilj rješenja je pokušati što točnije prepoznati emocije na osnovu slika lica. Prepoznavanje emocija korisnika je dosta korisna informacija u smislu ocjenjivanja neke aplikacije i služi kao jako dobar povratni odgovor proizvođaču. Postoji dvadesetak rješenja od velikih firmi koji omogućuju korištenje njihovih rješenja u poslovne i privatne svrhe. Većina tih rješenja zahtjeva dosta računalne snage jer se koristi veliki broj klasifikatora prilikom analize lica u potrazi za akcijskim jedinicama i za svaku</w:t>
-      </w:r>
-      <w:r>
-        <w:rPr>
-          <w:rFonts w:cs="Times New Roman"/>
-        </w:rPr>
-        <w:t xml:space="preserve"> akcijsku jedinicu</w:t>
-      </w:r>
-      <w:r>
-        <w:rPr>
-          <w:rFonts w:cs="Times New Roman"/>
-        </w:rPr>
-        <w:t xml:space="preserve"> koju se želi prepoznati potrebno je imati poseban klasifikator (Ima ih 64). U ovom radu će se pokušati pojednostavniti taj proces uz što manje gubitaka</w:t>
-      </w:r>
-      <w:r>
-        <w:rPr>
-          <w:rFonts w:cs="Times New Roman"/>
-        </w:rPr>
-        <w:t xml:space="preserve"> i što brže te će se koristiti samo jedan klasifikator.</w:t>
-      </w:r>
-    </w:p>
-    <w:p>
-      <w:pPr>
-        <w:pStyle w:val="Naslovpotpoglavlja"/>
-        <w:rPr>
-          <w:rFonts w:cs="Times New Roman"/>
-        </w:rPr>
-      </w:pPr>
-      <w:bookmarkStart w:id="16" w:name="_Toc469232169"/>
-      <w:r>
-        <w:rPr>
-          <w:rFonts w:cs="Times New Roman"/>
-        </w:rPr>
-        <w:t>Specifikacije i zahtjevi</w:t>
-      </w:r>
-      <w:bookmarkEnd w:id="16"/>
     </w:p>
     <w:p>
       <w:pPr>
@@ -8069,13 +8061,7 @@
               <w:rPr>
                 <w:rFonts w:cs="Times New Roman"/>
               </w:rPr>
-              <w:t>Sl. 3.1</w:t>
-            </w:r>
-            <w:r>
-              <w:rPr>
-                <w:rFonts w:cs="Times New Roman"/>
-              </w:rPr>
-              <w:t xml:space="preserve">. </w:t>
+              <w:t xml:space="preserve">Sl. 3.1. </w:t>
             </w:r>
             <w:r>
               <w:rPr>
@@ -8106,14 +8092,148 @@
           <w:rFonts w:cs="Times New Roman"/>
         </w:rPr>
       </w:pPr>
-      <w:bookmarkStart w:id="17" w:name="_Toc469232170"/>
+      <w:bookmarkStart w:id="16" w:name="_Toc469232170"/>
       <w:r>
         <w:rPr>
           <w:rFonts w:cs="Times New Roman"/>
         </w:rPr>
         <w:t>Korišteni alati i tehnologije</w:t>
       </w:r>
+      <w:bookmarkEnd w:id="16"/>
+    </w:p>
+    <w:p>
+      <w:pPr>
+        <w:pStyle w:val="Tijelo"/>
+        <w:rPr>
+          <w:rFonts w:cs="Times New Roman"/>
+        </w:rPr>
+      </w:pPr>
+      <w:r>
+        <w:rPr>
+          <w:rFonts w:cs="Times New Roman"/>
+        </w:rPr>
+        <w:t xml:space="preserve">Prilikom izrade aplikacije korišteno je nekoliko vanjskih </w:t>
+      </w:r>
+      <w:proofErr w:type="spellStart"/>
+      <w:r>
+        <w:rPr>
+          <w:rFonts w:cs="Times New Roman"/>
+          <w:i/>
+        </w:rPr>
+        <w:t>frameworka</w:t>
+      </w:r>
+      <w:proofErr w:type="spellEnd"/>
+      <w:r>
+        <w:rPr>
+          <w:rFonts w:cs="Times New Roman"/>
+        </w:rPr>
+        <w:t xml:space="preserve"> </w:t>
+      </w:r>
+      <w:r>
+        <w:rPr>
+          <w:rFonts w:cs="Times New Roman"/>
+        </w:rPr>
+        <w:t xml:space="preserve">kao pomoć pri izradi. To su: </w:t>
+      </w:r>
+      <w:proofErr w:type="spellStart"/>
+      <w:r>
+        <w:rPr>
+          <w:rFonts w:cs="Times New Roman"/>
+        </w:rPr>
+        <w:t>OpenCV</w:t>
+      </w:r>
+      <w:proofErr w:type="spellEnd"/>
+      <w:r>
+        <w:rPr>
+          <w:rFonts w:cs="Times New Roman"/>
+        </w:rPr>
+        <w:t xml:space="preserve">, </w:t>
+      </w:r>
+      <w:proofErr w:type="spellStart"/>
+      <w:r>
+        <w:rPr>
+          <w:rFonts w:cs="Times New Roman"/>
+        </w:rPr>
+        <w:t>EmguCV</w:t>
+      </w:r>
+      <w:proofErr w:type="spellEnd"/>
+      <w:r>
+        <w:rPr>
+          <w:rFonts w:cs="Times New Roman"/>
+        </w:rPr>
+        <w:t xml:space="preserve">, Accord.NET, </w:t>
+      </w:r>
+      <w:proofErr w:type="spellStart"/>
+      <w:r>
+        <w:rPr>
+          <w:rFonts w:cs="Times New Roman"/>
+        </w:rPr>
+        <w:t>Weka</w:t>
+      </w:r>
+      <w:proofErr w:type="spellEnd"/>
+      <w:r>
+        <w:rPr>
+          <w:rFonts w:cs="Times New Roman"/>
+        </w:rPr>
+        <w:t xml:space="preserve"> i AForge.NET. </w:t>
+      </w:r>
+      <w:r>
+        <w:rPr>
+          <w:rFonts w:cs="Times New Roman"/>
+        </w:rPr>
+        <w:t xml:space="preserve">Svaki od korištenih </w:t>
+      </w:r>
+      <w:proofErr w:type="spellStart"/>
+      <w:r>
+        <w:rPr>
+          <w:rFonts w:cs="Times New Roman"/>
+          <w:i/>
+        </w:rPr>
+        <w:t>frameworka</w:t>
+      </w:r>
+      <w:proofErr w:type="spellEnd"/>
+      <w:r>
+        <w:rPr>
+          <w:rFonts w:cs="Times New Roman"/>
+        </w:rPr>
+        <w:t xml:space="preserve"> je </w:t>
+      </w:r>
+      <w:r>
+        <w:rPr>
+          <w:rFonts w:cs="Times New Roman"/>
+        </w:rPr>
+        <w:t xml:space="preserve"> </w:t>
+      </w:r>
+      <w:r>
+        <w:rPr>
+          <w:rFonts w:cs="Times New Roman"/>
+        </w:rPr>
+        <w:t>slobodan</w:t>
+      </w:r>
+      <w:r>
+        <w:rPr>
+          <w:rFonts w:cs="Times New Roman"/>
+        </w:rPr>
+        <w:t xml:space="preserve"> za korištenje.</w:t>
+      </w:r>
+    </w:p>
+    <w:p>
+      <w:pPr>
+        <w:pStyle w:val="Podpoglavlje2"/>
+        <w:rPr>
+          <w:rFonts w:cs="Times New Roman"/>
+        </w:rPr>
+      </w:pPr>
+      <w:bookmarkStart w:id="17" w:name="_Toc469232171"/>
+      <w:proofErr w:type="spellStart"/>
+      <w:r>
+        <w:rPr>
+          <w:rFonts w:cs="Times New Roman"/>
+        </w:rPr>
+        <w:t>OpenCV</w:t>
+      </w:r>
       <w:bookmarkEnd w:id="17"/>
+      <w:proofErr w:type="spellEnd"/>
     </w:p>
     <w:p>
       <w:pPr>
@@ -8122,18 +8242,115 @@
           <w:rFonts w:cs="Times New Roman"/>
         </w:rPr>
       </w:pPr>
-      <w:r>
-        <w:rPr>
-          <w:rFonts w:cs="Times New Roman"/>
-        </w:rPr>
-        <w:t xml:space="preserve">Prilikom izrade aplikacije korišteno je nekoliko vanjskih </w:t>
-      </w:r>
-      <w:proofErr w:type="spellStart"/>
+      <w:proofErr w:type="spellStart"/>
+      <w:r>
+        <w:rPr>
+          <w:rFonts w:cs="Times New Roman"/>
+        </w:rPr>
+        <w:t>OpenCV</w:t>
+      </w:r>
+      <w:proofErr w:type="spellEnd"/>
+      <w:r>
+        <w:rPr>
+          <w:rFonts w:cs="Times New Roman"/>
+        </w:rPr>
+        <w:t xml:space="preserve"> (</w:t>
+      </w:r>
       <w:r>
         <w:rPr>
           <w:rFonts w:cs="Times New Roman"/>
           <w:i/>
         </w:rPr>
+        <w:t xml:space="preserve">Open </w:t>
+      </w:r>
+      <w:proofErr w:type="spellStart"/>
+      <w:r>
+        <w:rPr>
+          <w:rFonts w:cs="Times New Roman"/>
+          <w:i/>
+        </w:rPr>
+        <w:t>Source</w:t>
+      </w:r>
+      <w:proofErr w:type="spellEnd"/>
+      <w:r>
+        <w:rPr>
+          <w:rFonts w:cs="Times New Roman"/>
+          <w:i/>
+        </w:rPr>
+        <w:t xml:space="preserve"> Computer </w:t>
+      </w:r>
+      <w:proofErr w:type="spellStart"/>
+      <w:r>
+        <w:rPr>
+          <w:rFonts w:cs="Times New Roman"/>
+          <w:i/>
+        </w:rPr>
+        <w:t>Vision</w:t>
+      </w:r>
+      <w:proofErr w:type="spellEnd"/>
+      <w:r>
+        <w:rPr>
+          <w:rFonts w:cs="Times New Roman"/>
+          <w:i/>
+        </w:rPr>
+        <w:t xml:space="preserve"> </w:t>
+      </w:r>
+      <w:proofErr w:type="spellStart"/>
+      <w:r>
+        <w:rPr>
+          <w:rFonts w:cs="Times New Roman"/>
+          <w:i/>
+        </w:rPr>
+        <w:t>Library</w:t>
+      </w:r>
+      <w:proofErr w:type="spellEnd"/>
+      <w:r>
+        <w:rPr>
+          <w:rFonts w:cs="Times New Roman"/>
+        </w:rPr>
+        <w:t xml:space="preserve">) je </w:t>
+      </w:r>
+      <w:proofErr w:type="spellStart"/>
+      <w:r>
+        <w:rPr>
+          <w:rFonts w:cs="Times New Roman"/>
+          <w:i/>
+        </w:rPr>
+        <w:t>framework</w:t>
+      </w:r>
+      <w:proofErr w:type="spellEnd"/>
+      <w:r>
+        <w:rPr>
+          <w:rFonts w:cs="Times New Roman"/>
+        </w:rPr>
+        <w:t xml:space="preserve"> otvorenog koda koja se koristi za računalni vid i strojno učenje [16]. Može se besplatno koristiti u nekomercijalne, ali i komercijalne svrhe. Sadrži više od 2500 optimiziranih algoritama koji se mogu koristiti u svrhu detekcije i prepoznavanja lica, praćenje pokreta, 3D obrada slike i videa, spajanje slika u svrhu proizvodnje s</w:t>
+      </w:r>
+      <w:r>
+        <w:rPr>
+          <w:rFonts w:cs="Times New Roman"/>
+        </w:rPr>
+        <w:t xml:space="preserve">like visoke rezolucije i još mnogo toga [16]. </w:t>
+      </w:r>
+      <w:proofErr w:type="spellStart"/>
+      <w:r>
+        <w:rPr>
+          <w:rFonts w:cs="Times New Roman"/>
+        </w:rPr>
+        <w:t>OpenCV</w:t>
+      </w:r>
+      <w:proofErr w:type="spellEnd"/>
+      <w:r>
+        <w:rPr>
+          <w:rFonts w:cs="Times New Roman"/>
+        </w:rPr>
+        <w:t xml:space="preserve"> se koristi od osobnih korisnika, manjih tvrtki pa sve do velikih kompanija poput Google-a, Yahoo-a, Intela-a, IBM-a, Microsoft-a… Pisan je u programskom jeziku C++ i postoji mnogo </w:t>
+      </w:r>
+      <w:proofErr w:type="spellStart"/>
+      <w:r>
+        <w:rPr>
+          <w:rFonts w:cs="Times New Roman"/>
+          <w:i/>
+        </w:rPr>
         <w:t>frameworka</w:t>
       </w:r>
       <w:proofErr w:type="spellEnd"/>
@@ -8141,13 +8358,62 @@
         <w:rPr>
           <w:rFonts w:cs="Times New Roman"/>
         </w:rPr>
-        <w:t xml:space="preserve"> </w:t>
-      </w:r>
-      <w:r>
-        <w:rPr>
-          <w:rFonts w:cs="Times New Roman"/>
-        </w:rPr>
-        <w:t xml:space="preserve">kao pomoć pri izradi. To su: </w:t>
+        <w:t xml:space="preserve"> pomoću kojih se može koristiti i u drugim programskim jezicima.</w:t>
+      </w:r>
+    </w:p>
+    <w:p>
+      <w:pPr>
+        <w:pStyle w:val="Podpoglavlje2"/>
+        <w:rPr>
+          <w:rFonts w:cs="Times New Roman"/>
+        </w:rPr>
+      </w:pPr>
+      <w:bookmarkStart w:id="18" w:name="_Toc469232172"/>
+      <w:proofErr w:type="spellStart"/>
+      <w:r>
+        <w:rPr>
+          <w:rFonts w:cs="Times New Roman"/>
+        </w:rPr>
+        <w:t>EmguCV</w:t>
+      </w:r>
+      <w:bookmarkEnd w:id="18"/>
+      <w:proofErr w:type="spellEnd"/>
+    </w:p>
+    <w:p>
+      <w:pPr>
+        <w:pStyle w:val="Tijelo"/>
+        <w:rPr>
+          <w:rFonts w:cs="Times New Roman"/>
+        </w:rPr>
+      </w:pPr>
+      <w:proofErr w:type="spellStart"/>
+      <w:r>
+        <w:rPr>
+          <w:rFonts w:cs="Times New Roman"/>
+        </w:rPr>
+        <w:t>EmguCV</w:t>
+      </w:r>
+      <w:proofErr w:type="spellEnd"/>
+      <w:r>
+        <w:rPr>
+          <w:rFonts w:cs="Times New Roman"/>
+        </w:rPr>
+        <w:t xml:space="preserve">  je </w:t>
+      </w:r>
+      <w:proofErr w:type="spellStart"/>
+      <w:r>
+        <w:rPr>
+          <w:rFonts w:cs="Times New Roman"/>
+          <w:i/>
+        </w:rPr>
+        <w:t>framework</w:t>
+      </w:r>
+      <w:proofErr w:type="spellEnd"/>
+      <w:r>
+        <w:rPr>
+          <w:rFonts w:cs="Times New Roman"/>
+        </w:rPr>
+        <w:t xml:space="preserve"> koja služi kako bi se metode iz </w:t>
       </w:r>
       <w:proofErr w:type="spellStart"/>
       <w:r>
@@ -8161,74 +8427,21 @@
         <w:rPr>
           <w:rFonts w:cs="Times New Roman"/>
         </w:rPr>
-        <w:t xml:space="preserve">, </w:t>
-      </w:r>
-      <w:proofErr w:type="spellStart"/>
-      <w:r>
-        <w:rPr>
-          <w:rFonts w:cs="Times New Roman"/>
-        </w:rPr>
-        <w:t>EmguCV</w:t>
-      </w:r>
-      <w:proofErr w:type="spellEnd"/>
-      <w:r>
-        <w:rPr>
-          <w:rFonts w:cs="Times New Roman"/>
-        </w:rPr>
-        <w:t xml:space="preserve">, Accord.NET, </w:t>
-      </w:r>
-      <w:proofErr w:type="spellStart"/>
-      <w:r>
-        <w:rPr>
-          <w:rFonts w:cs="Times New Roman"/>
-        </w:rPr>
-        <w:t>Weka</w:t>
-      </w:r>
-      <w:proofErr w:type="spellEnd"/>
-      <w:r>
-        <w:rPr>
-          <w:rFonts w:cs="Times New Roman"/>
-        </w:rPr>
-        <w:t xml:space="preserve"> i AForge.NET. </w:t>
-      </w:r>
-      <w:r>
-        <w:rPr>
-          <w:rFonts w:cs="Times New Roman"/>
-        </w:rPr>
-        <w:t xml:space="preserve">Svaki od korištenih </w:t>
-      </w:r>
-      <w:proofErr w:type="spellStart"/>
-      <w:r>
-        <w:rPr>
-          <w:rFonts w:cs="Times New Roman"/>
-          <w:i/>
-        </w:rPr>
-        <w:t>frameworka</w:t>
-      </w:r>
-      <w:proofErr w:type="spellEnd"/>
-      <w:r>
-        <w:rPr>
-          <w:rFonts w:cs="Times New Roman"/>
-        </w:rPr>
-        <w:t xml:space="preserve"> je </w:t>
-      </w:r>
-      <w:r>
-        <w:rPr>
-          <w:rFonts w:cs="Times New Roman"/>
-        </w:rPr>
-        <w:t xml:space="preserve"> </w:t>
-      </w:r>
-      <w:r>
-        <w:rPr>
-          <w:rFonts w:cs="Times New Roman"/>
-        </w:rPr>
-        <w:t>slobodan</w:t>
-      </w:r>
-      <w:r>
-        <w:rPr>
-          <w:rFonts w:cs="Times New Roman"/>
-        </w:rPr>
-        <w:t xml:space="preserve"> za korištenje.</w:t>
+        <w:t xml:space="preserve">-a mogli koristiti u .NET kompatibilnim programskim jezicima kao što su C#, </w:t>
+      </w:r>
+      <w:proofErr w:type="spellStart"/>
+      <w:r>
+        <w:rPr>
+          <w:rFonts w:cs="Times New Roman"/>
+        </w:rPr>
+        <w:t>Python</w:t>
+      </w:r>
+      <w:proofErr w:type="spellEnd"/>
+      <w:r>
+        <w:rPr>
+          <w:rFonts w:cs="Times New Roman"/>
+        </w:rPr>
+        <w:t>, VB… Pisan je isključivo u C#. Slobodan je za korištenje ako je rađena aplikacija otvorenog koda [17].</w:t>
       </w:r>
     </w:p>
     <w:p>
@@ -8238,234 +8451,7 @@
           <w:rFonts w:cs="Times New Roman"/>
         </w:rPr>
       </w:pPr>
-      <w:bookmarkStart w:id="18" w:name="_Toc469232171"/>
-      <w:proofErr w:type="spellStart"/>
-      <w:r>
-        <w:rPr>
-          <w:rFonts w:cs="Times New Roman"/>
-        </w:rPr>
-        <w:t>OpenCV</w:t>
-      </w:r>
-      <w:bookmarkEnd w:id="18"/>
-      <w:proofErr w:type="spellEnd"/>
-    </w:p>
-    <w:p>
-      <w:pPr>
-        <w:pStyle w:val="Tijelo"/>
-        <w:rPr>
-          <w:rFonts w:cs="Times New Roman"/>
-        </w:rPr>
-      </w:pPr>
-      <w:proofErr w:type="spellStart"/>
-      <w:r>
-        <w:rPr>
-          <w:rFonts w:cs="Times New Roman"/>
-        </w:rPr>
-        <w:t>OpenCV</w:t>
-      </w:r>
-      <w:proofErr w:type="spellEnd"/>
-      <w:r>
-        <w:rPr>
-          <w:rFonts w:cs="Times New Roman"/>
-        </w:rPr>
-        <w:t xml:space="preserve"> (</w:t>
-      </w:r>
-      <w:r>
-        <w:rPr>
-          <w:rFonts w:cs="Times New Roman"/>
-          <w:i/>
-        </w:rPr>
-        <w:t xml:space="preserve">Open </w:t>
-      </w:r>
-      <w:proofErr w:type="spellStart"/>
-      <w:r>
-        <w:rPr>
-          <w:rFonts w:cs="Times New Roman"/>
-          <w:i/>
-        </w:rPr>
-        <w:t>Source</w:t>
-      </w:r>
-      <w:proofErr w:type="spellEnd"/>
-      <w:r>
-        <w:rPr>
-          <w:rFonts w:cs="Times New Roman"/>
-          <w:i/>
-        </w:rPr>
-        <w:t xml:space="preserve"> Computer </w:t>
-      </w:r>
-      <w:proofErr w:type="spellStart"/>
-      <w:r>
-        <w:rPr>
-          <w:rFonts w:cs="Times New Roman"/>
-          <w:i/>
-        </w:rPr>
-        <w:t>Vision</w:t>
-      </w:r>
-      <w:proofErr w:type="spellEnd"/>
-      <w:r>
-        <w:rPr>
-          <w:rFonts w:cs="Times New Roman"/>
-          <w:i/>
-        </w:rPr>
-        <w:t xml:space="preserve"> </w:t>
-      </w:r>
-      <w:proofErr w:type="spellStart"/>
-      <w:r>
-        <w:rPr>
-          <w:rFonts w:cs="Times New Roman"/>
-          <w:i/>
-        </w:rPr>
-        <w:t>Library</w:t>
-      </w:r>
-      <w:proofErr w:type="spellEnd"/>
-      <w:r>
-        <w:rPr>
-          <w:rFonts w:cs="Times New Roman"/>
-        </w:rPr>
-        <w:t xml:space="preserve">) je </w:t>
-      </w:r>
-      <w:proofErr w:type="spellStart"/>
-      <w:r>
-        <w:rPr>
-          <w:rFonts w:cs="Times New Roman"/>
-          <w:i/>
-        </w:rPr>
-        <w:t>framework</w:t>
-      </w:r>
-      <w:proofErr w:type="spellEnd"/>
-      <w:r>
-        <w:rPr>
-          <w:rFonts w:cs="Times New Roman"/>
-        </w:rPr>
-        <w:t xml:space="preserve"> otvorenog koda koja se koristi za računalni vid i strojno učenje [16]. Može se besplatno koristiti u nekomercijalne, ali i komercijalne svrhe. Sadrži više od 2500 optimiziranih algoritama koji se mogu koristiti u svrhu detekcije i prepoznavanja lica, praćenje pokreta, 3D obrada slike i videa, spajanje slika u svrhu proizvodnje s</w:t>
-      </w:r>
-      <w:r>
-        <w:rPr>
-          <w:rFonts w:cs="Times New Roman"/>
-        </w:rPr>
-        <w:t xml:space="preserve">like visoke rezolucije i još mnogo toga [16]. </w:t>
-      </w:r>
-      <w:proofErr w:type="spellStart"/>
-      <w:r>
-        <w:rPr>
-          <w:rFonts w:cs="Times New Roman"/>
-        </w:rPr>
-        <w:t>OpenCV</w:t>
-      </w:r>
-      <w:proofErr w:type="spellEnd"/>
-      <w:r>
-        <w:rPr>
-          <w:rFonts w:cs="Times New Roman"/>
-        </w:rPr>
-        <w:t xml:space="preserve"> se koristi od osobnih korisnika, manjih tvrtki pa sve do velikih kompanija poput Google-a, Yahoo-a, Intela-a, IBM-a, Microsoft-a… Pisan je u programskom jeziku C++ i postoji mnogo </w:t>
-      </w:r>
-      <w:proofErr w:type="spellStart"/>
-      <w:r>
-        <w:rPr>
-          <w:rFonts w:cs="Times New Roman"/>
-          <w:i/>
-        </w:rPr>
-        <w:t>frameworka</w:t>
-      </w:r>
-      <w:proofErr w:type="spellEnd"/>
-      <w:r>
-        <w:rPr>
-          <w:rFonts w:cs="Times New Roman"/>
-        </w:rPr>
-        <w:t xml:space="preserve"> pomoću kojih se može koristiti i u drugim programskim jezicima.</w:t>
-      </w:r>
-    </w:p>
-    <w:p>
-      <w:pPr>
-        <w:pStyle w:val="Podpoglavlje2"/>
-        <w:rPr>
-          <w:rFonts w:cs="Times New Roman"/>
-        </w:rPr>
-      </w:pPr>
-      <w:bookmarkStart w:id="19" w:name="_Toc469232172"/>
-      <w:proofErr w:type="spellStart"/>
-      <w:r>
-        <w:rPr>
-          <w:rFonts w:cs="Times New Roman"/>
-        </w:rPr>
-        <w:t>EmguCV</w:t>
-      </w:r>
-      <w:bookmarkEnd w:id="19"/>
-      <w:proofErr w:type="spellEnd"/>
-    </w:p>
-    <w:p>
-      <w:pPr>
-        <w:pStyle w:val="Tijelo"/>
-        <w:rPr>
-          <w:rFonts w:cs="Times New Roman"/>
-        </w:rPr>
-      </w:pPr>
-      <w:proofErr w:type="spellStart"/>
-      <w:r>
-        <w:rPr>
-          <w:rFonts w:cs="Times New Roman"/>
-        </w:rPr>
-        <w:t>EmguCV</w:t>
-      </w:r>
-      <w:proofErr w:type="spellEnd"/>
-      <w:r>
-        <w:rPr>
-          <w:rFonts w:cs="Times New Roman"/>
-        </w:rPr>
-        <w:t xml:space="preserve">  je </w:t>
-      </w:r>
-      <w:proofErr w:type="spellStart"/>
-      <w:r>
-        <w:rPr>
-          <w:rFonts w:cs="Times New Roman"/>
-          <w:i/>
-        </w:rPr>
-        <w:t>framework</w:t>
-      </w:r>
-      <w:proofErr w:type="spellEnd"/>
-      <w:r>
-        <w:rPr>
-          <w:rFonts w:cs="Times New Roman"/>
-        </w:rPr>
-        <w:t xml:space="preserve"> koja služi kako bi se metode iz </w:t>
-      </w:r>
-      <w:proofErr w:type="spellStart"/>
-      <w:r>
-        <w:rPr>
-          <w:rFonts w:cs="Times New Roman"/>
-        </w:rPr>
-        <w:t>OpenCV</w:t>
-      </w:r>
-      <w:proofErr w:type="spellEnd"/>
-      <w:r>
-        <w:rPr>
-          <w:rFonts w:cs="Times New Roman"/>
-        </w:rPr>
-        <w:t xml:space="preserve">-a mogli koristiti u .NET kompatibilnim programskim jezicima kao što su C#, </w:t>
-      </w:r>
-      <w:proofErr w:type="spellStart"/>
-      <w:r>
-        <w:rPr>
-          <w:rFonts w:cs="Times New Roman"/>
-        </w:rPr>
-        <w:t>Python</w:t>
-      </w:r>
-      <w:proofErr w:type="spellEnd"/>
-      <w:r>
-        <w:rPr>
-          <w:rFonts w:cs="Times New Roman"/>
-        </w:rPr>
-        <w:t>, VB… Pisan je isključivo u C#. Slobodan je za korištenje ako je rađena aplikacija otvorenog koda [17].</w:t>
-      </w:r>
-    </w:p>
-    <w:p>
-      <w:pPr>
-        <w:pStyle w:val="Podpoglavlje2"/>
-        <w:rPr>
-          <w:rFonts w:cs="Times New Roman"/>
-        </w:rPr>
-      </w:pPr>
-      <w:bookmarkStart w:id="20" w:name="_Toc469232173"/>
+      <w:bookmarkStart w:id="19" w:name="_Toc469232173"/>
       <w:r>
         <w:rPr>
           <w:rFonts w:cs="Times New Roman"/>
@@ -8473,7 +8459,7 @@
         <w:lastRenderedPageBreak/>
         <w:t>Accord.NET</w:t>
       </w:r>
-      <w:bookmarkEnd w:id="20"/>
+      <w:bookmarkEnd w:id="19"/>
     </w:p>
     <w:p>
       <w:pPr>
@@ -8593,87 +8579,87 @@
           <w:rFonts w:cs="Times New Roman"/>
         </w:rPr>
       </w:pPr>
-      <w:bookmarkStart w:id="21" w:name="_Toc469232174"/>
+      <w:bookmarkStart w:id="20" w:name="_Toc469232174"/>
       <w:r>
         <w:rPr>
           <w:rFonts w:cs="Times New Roman"/>
         </w:rPr>
         <w:t>AForge.NET</w:t>
       </w:r>
+      <w:bookmarkEnd w:id="20"/>
+    </w:p>
+    <w:p>
+      <w:pPr>
+        <w:pStyle w:val="Tijelo"/>
+        <w:rPr>
+          <w:rFonts w:cs="Times New Roman"/>
+        </w:rPr>
+      </w:pPr>
+      <w:r>
+        <w:rPr>
+          <w:rFonts w:cs="Times New Roman"/>
+        </w:rPr>
+        <w:t xml:space="preserve">AForge.NET je </w:t>
+      </w:r>
+      <w:proofErr w:type="spellStart"/>
+      <w:r>
+        <w:rPr>
+          <w:rFonts w:cs="Times New Roman"/>
+          <w:i/>
+        </w:rPr>
+        <w:t>framework</w:t>
+      </w:r>
+      <w:proofErr w:type="spellEnd"/>
+      <w:r>
+        <w:rPr>
+          <w:rFonts w:cs="Times New Roman"/>
+        </w:rPr>
+        <w:t xml:space="preserve"> otvorenog koda razvijen u C#-u. Dizajniran je za rad na područjima računalnog vida, umjetne inteligencije – obrada slike, neuronskih mreža, genetskih algoritama, strojnog učenja, robotike i slično [19].</w:t>
+      </w:r>
+      <w:r>
+        <w:rPr>
+          <w:rFonts w:cs="Times New Roman"/>
+        </w:rPr>
+        <w:t xml:space="preserve"> Konstantno se održava i omogućuju nove funkcionalnosti. Postoji mnogo primjera aplikacija koje su rađene u </w:t>
+      </w:r>
+      <w:r>
+        <w:rPr>
+          <w:rFonts w:cs="Times New Roman"/>
+        </w:rPr>
+        <w:t xml:space="preserve">ovom </w:t>
+      </w:r>
+      <w:proofErr w:type="spellStart"/>
+      <w:r>
+        <w:rPr>
+          <w:rFonts w:cs="Times New Roman"/>
+          <w:i/>
+        </w:rPr>
+        <w:t>frameworku</w:t>
+      </w:r>
+      <w:proofErr w:type="spellEnd"/>
+      <w:r>
+        <w:rPr>
+          <w:rFonts w:cs="Times New Roman"/>
+        </w:rPr>
+        <w:t>.</w:t>
+      </w:r>
+    </w:p>
+    <w:p>
+      <w:pPr>
+        <w:pStyle w:val="Podpoglavlje2"/>
+        <w:rPr>
+          <w:rFonts w:cs="Times New Roman"/>
+        </w:rPr>
+      </w:pPr>
+      <w:bookmarkStart w:id="21" w:name="_Toc469232175"/>
+      <w:proofErr w:type="spellStart"/>
+      <w:r>
+        <w:rPr>
+          <w:rFonts w:cs="Times New Roman"/>
+        </w:rPr>
+        <w:t>Weka</w:t>
+      </w:r>
       <w:bookmarkEnd w:id="21"/>
-    </w:p>
-    <w:p>
-      <w:pPr>
-        <w:pStyle w:val="Tijelo"/>
-        <w:rPr>
-          <w:rFonts w:cs="Times New Roman"/>
-        </w:rPr>
-      </w:pPr>
-      <w:r>
-        <w:rPr>
-          <w:rFonts w:cs="Times New Roman"/>
-        </w:rPr>
-        <w:t xml:space="preserve">AForge.NET je </w:t>
-      </w:r>
-      <w:proofErr w:type="spellStart"/>
-      <w:r>
-        <w:rPr>
-          <w:rFonts w:cs="Times New Roman"/>
-          <w:i/>
-        </w:rPr>
-        <w:t>framework</w:t>
-      </w:r>
-      <w:proofErr w:type="spellEnd"/>
-      <w:r>
-        <w:rPr>
-          <w:rFonts w:cs="Times New Roman"/>
-        </w:rPr>
-        <w:t xml:space="preserve"> otvorenog koda razvijen u C#-u. Dizajniran je za rad na područjima računalnog vida, umjetne inteligencije – obrada slike, neuronskih mreža, genetskih algoritama, strojnog učenja, robotike i slično [19].</w:t>
-      </w:r>
-      <w:r>
-        <w:rPr>
-          <w:rFonts w:cs="Times New Roman"/>
-        </w:rPr>
-        <w:t xml:space="preserve"> Konstantno se održava i omogućuju nove funkcionalnosti. Postoji mnogo primjera aplikacija koje su rađene u </w:t>
-      </w:r>
-      <w:r>
-        <w:rPr>
-          <w:rFonts w:cs="Times New Roman"/>
-        </w:rPr>
-        <w:t xml:space="preserve">ovom </w:t>
-      </w:r>
-      <w:proofErr w:type="spellStart"/>
-      <w:r>
-        <w:rPr>
-          <w:rFonts w:cs="Times New Roman"/>
-          <w:i/>
-        </w:rPr>
-        <w:t>frameworku</w:t>
-      </w:r>
-      <w:proofErr w:type="spellEnd"/>
-      <w:r>
-        <w:rPr>
-          <w:rFonts w:cs="Times New Roman"/>
-        </w:rPr>
-        <w:t>.</w:t>
-      </w:r>
-    </w:p>
-    <w:p>
-      <w:pPr>
-        <w:pStyle w:val="Podpoglavlje2"/>
-        <w:rPr>
-          <w:rFonts w:cs="Times New Roman"/>
-        </w:rPr>
-      </w:pPr>
-      <w:bookmarkStart w:id="22" w:name="_Toc469232175"/>
-      <w:proofErr w:type="spellStart"/>
-      <w:r>
-        <w:rPr>
-          <w:rFonts w:cs="Times New Roman"/>
-        </w:rPr>
-        <w:t>Weka</w:t>
-      </w:r>
-      <w:bookmarkEnd w:id="22"/>
       <w:proofErr w:type="spellEnd"/>
     </w:p>
     <w:p>
@@ -8826,19 +8812,7 @@
               <w:rPr>
                 <w:rFonts w:cs="Times New Roman"/>
               </w:rPr>
-              <w:t>Sl. 3</w:t>
-            </w:r>
-            <w:r>
-              <w:rPr>
-                <w:rFonts w:cs="Times New Roman"/>
-              </w:rPr>
-              <w:t>.2</w:t>
-            </w:r>
-            <w:r>
-              <w:rPr>
-                <w:rFonts w:cs="Times New Roman"/>
-              </w:rPr>
-              <w:t xml:space="preserve">. </w:t>
+              <w:t xml:space="preserve">Sl. 3.2. </w:t>
             </w:r>
             <w:proofErr w:type="spellStart"/>
             <w:r>
@@ -9006,19 +8980,7 @@
         <w:rPr>
           <w:rFonts w:cs="Times New Roman"/>
         </w:rPr>
-        <w:t xml:space="preserve">Učenje </w:t>
-      </w:r>
-      <w:r>
-        <w:rPr>
-          <w:rFonts w:cs="Times New Roman"/>
-        </w:rPr>
-        <w:t xml:space="preserve">asocijacijskih </w:t>
-      </w:r>
-      <w:r>
-        <w:rPr>
-          <w:rFonts w:cs="Times New Roman"/>
-        </w:rPr>
-        <w:t>pravila- odabir algoritma i podešavanje te prikaz rezultata.</w:t>
+        <w:t>Učenje asocijacijskih pravila- odabir algoritma i podešavanje te prikaz rezultata.</w:t>
       </w:r>
     </w:p>
     <w:p>
@@ -9116,14 +9078,14 @@
           <w:rFonts w:cs="Times New Roman"/>
         </w:rPr>
       </w:pPr>
-      <w:bookmarkStart w:id="23" w:name="_Toc469232176"/>
+      <w:bookmarkStart w:id="22" w:name="_Toc469232176"/>
       <w:r>
         <w:rPr>
           <w:rFonts w:cs="Times New Roman"/>
         </w:rPr>
         <w:t>ARFF format</w:t>
       </w:r>
-      <w:bookmarkEnd w:id="23"/>
+      <w:bookmarkEnd w:id="22"/>
     </w:p>
     <w:p>
       <w:pPr>
@@ -9267,25 +9229,7 @@
               <w:rPr>
                 <w:rFonts w:cs="Times New Roman"/>
               </w:rPr>
-              <w:t>Sl. 3</w:t>
-            </w:r>
-            <w:r>
-              <w:rPr>
-                <w:rFonts w:cs="Times New Roman"/>
-              </w:rPr>
-              <w:t>.3</w:t>
-            </w:r>
-            <w:r>
-              <w:rPr>
-                <w:rFonts w:cs="Times New Roman"/>
-              </w:rPr>
-              <w:t xml:space="preserve">. </w:t>
-            </w:r>
-            <w:r>
-              <w:rPr>
-                <w:rFonts w:cs="Times New Roman"/>
-              </w:rPr>
-              <w:t>ARFF zaglavlje</w:t>
+              <w:t>Sl. 3.3. ARFF zaglavlje</w:t>
             </w:r>
           </w:p>
         </w:tc>
@@ -9408,25 +9352,7 @@
               <w:rPr>
                 <w:rFonts w:cs="Times New Roman"/>
               </w:rPr>
-              <w:t>Sl. 3</w:t>
-            </w:r>
-            <w:r>
-              <w:rPr>
-                <w:rFonts w:cs="Times New Roman"/>
-              </w:rPr>
-              <w:t>.4</w:t>
-            </w:r>
-            <w:r>
-              <w:rPr>
-                <w:rFonts w:cs="Times New Roman"/>
-              </w:rPr>
-              <w:t xml:space="preserve">. ARFF </w:t>
-            </w:r>
-            <w:r>
-              <w:rPr>
-                <w:rFonts w:cs="Times New Roman"/>
-              </w:rPr>
-              <w:t>podatci</w:t>
+              <w:t>Sl. 3.4. ARFF podatci</w:t>
             </w:r>
           </w:p>
         </w:tc>
@@ -9439,44 +9365,881 @@
           <w:rFonts w:cs="Times New Roman"/>
         </w:rPr>
       </w:pPr>
-      <w:bookmarkStart w:id="24" w:name="_Toc469232177"/>
+      <w:bookmarkStart w:id="23" w:name="_Toc469232177"/>
       <w:r>
         <w:rPr>
           <w:rFonts w:cs="Times New Roman"/>
         </w:rPr>
         <w:t>Prikaz ključnih elemenata rješenja</w:t>
       </w:r>
+      <w:bookmarkEnd w:id="23"/>
+    </w:p>
+    <w:p>
+      <w:pPr>
+        <w:pStyle w:val="Tijelo"/>
+      </w:pPr>
+      <w:r>
+        <w:t xml:space="preserve">Aplikacija se sastoji iz dva dijela. Prvi dio je za stvaranje podataka koja se koristi pri treniranju klasifikatora. Drugi dio služi za prepoznavanje emocije preko istreniranog klasifikatora na temelju dobivenih podataka. </w:t>
+      </w:r>
+      <w:r>
+        <w:t>Program za stvaranje podataka radi na način da iz direktorija učitava jednu po jednu sliku. Na učitanoj slici se traži lice te ako se ne uspije naći iz nekog razloga, program preskače tu sliku i nastavlja dalje.</w:t>
+      </w:r>
+      <w:r>
+        <w:t xml:space="preserve"> Dio koda koji je zaslužan za traženje lica na slici je prikazan na slici 3.5.</w:t>
+      </w:r>
+    </w:p>
+    <w:tbl>
+      <w:tblPr>
+        <w:tblStyle w:val="TableGrid"/>
+        <w:tblW w:w="0" w:type="auto"/>
+        <w:tblLook w:val="04A0" w:firstRow="1" w:lastRow="0" w:firstColumn="1" w:lastColumn="0" w:noHBand="0" w:noVBand="1"/>
+      </w:tblPr>
+      <w:tblGrid>
+        <w:gridCol w:w="9344"/>
+      </w:tblGrid>
+      <w:tr>
+        <w:tc>
+          <w:tcPr>
+            <w:tcW w:w="9344" w:type="dxa"/>
+            <w:tcBorders>
+              <w:bottom w:val="nil"/>
+            </w:tcBorders>
+          </w:tcPr>
+          <w:p>
+            <w:pPr>
+              <w:pStyle w:val="Tijelo"/>
+              <w:jc w:val="center"/>
+              <w:rPr>
+                <w:rFonts w:cs="Times New Roman"/>
+              </w:rPr>
+            </w:pPr>
+            <w:r>
+              <w:rPr>
+                <w:rFonts w:cs="Times New Roman"/>
+                <w:noProof/>
+                <w:lang w:val="hr-BA" w:eastAsia="hr-BA"/>
+              </w:rPr>
+              <w:drawing>
+                <wp:inline distT="0" distB="0" distL="0" distR="0" wp14:anchorId="1C894A3E" wp14:editId="59F1F6DA">
+                  <wp:extent cx="5533526" cy="3071271"/>
+                  <wp:effectExtent l="0" t="0" r="0" b="0"/>
+                  <wp:docPr id="10" name="Picture 10"/>
+                  <wp:cNvGraphicFramePr>
+                    <a:graphicFrameLocks xmlns:a="http://schemas.openxmlformats.org/drawingml/2006/main" noChangeAspect="1"/>
+                  </wp:cNvGraphicFramePr>
+                  <a:graphic xmlns:a="http://schemas.openxmlformats.org/drawingml/2006/main">
+                    <a:graphicData uri="http://schemas.openxmlformats.org/drawingml/2006/picture">
+                      <pic:pic xmlns:pic="http://schemas.openxmlformats.org/drawingml/2006/picture">
+                        <pic:nvPicPr>
+                          <pic:cNvPr id="0" name="Picture 2"/>
+                          <pic:cNvPicPr>
+                            <a:picLocks noChangeAspect="1" noChangeArrowheads="1"/>
+                          </pic:cNvPicPr>
+                        </pic:nvPicPr>
+                        <pic:blipFill>
+                          <a:blip r:embed="rId19" cstate="print">
+                            <a:extLst>
+                              <a:ext uri="{28A0092B-C50C-407E-A947-70E740481C1C}">
+                                <a14:useLocalDpi xmlns:a14="http://schemas.microsoft.com/office/drawing/2010/main" val="0"/>
+                              </a:ext>
+                            </a:extLst>
+                          </a:blip>
+                          <a:stretch>
+                            <a:fillRect/>
+                          </a:stretch>
+                        </pic:blipFill>
+                        <pic:spPr bwMode="auto">
+                          <a:xfrm>
+                            <a:off x="0" y="0"/>
+                            <a:ext cx="5533526" cy="3071271"/>
+                          </a:xfrm>
+                          <a:prstGeom prst="rect">
+                            <a:avLst/>
+                          </a:prstGeom>
+                          <a:noFill/>
+                        </pic:spPr>
+                      </pic:pic>
+                    </a:graphicData>
+                  </a:graphic>
+                </wp:inline>
+              </w:drawing>
+            </w:r>
+          </w:p>
+        </w:tc>
+      </w:tr>
+      <w:tr>
+        <w:tc>
+          <w:tcPr>
+            <w:tcW w:w="9344" w:type="dxa"/>
+            <w:tcBorders>
+              <w:top w:val="nil"/>
+              <w:left w:val="nil"/>
+              <w:bottom w:val="nil"/>
+              <w:right w:val="nil"/>
+            </w:tcBorders>
+          </w:tcPr>
+          <w:p>
+            <w:pPr>
+              <w:pStyle w:val="Tijelo"/>
+              <w:jc w:val="center"/>
+              <w:rPr>
+                <w:rFonts w:cs="Times New Roman"/>
+              </w:rPr>
+            </w:pPr>
+            <w:r>
+              <w:rPr>
+                <w:rFonts w:cs="Times New Roman"/>
+              </w:rPr>
+              <w:t>Sl. 3.5</w:t>
+            </w:r>
+            <w:r>
+              <w:rPr>
+                <w:rFonts w:cs="Times New Roman"/>
+              </w:rPr>
+              <w:t xml:space="preserve">. </w:t>
+            </w:r>
+            <w:r>
+              <w:rPr>
+                <w:rFonts w:cs="Times New Roman"/>
+              </w:rPr>
+              <w:t>Pronalaženje lica na slici</w:t>
+            </w:r>
+          </w:p>
+        </w:tc>
+      </w:tr>
+    </w:tbl>
+    <w:p>
+      <w:pPr>
+        <w:pStyle w:val="Tijelo"/>
+      </w:pPr>
+      <w:r>
+        <w:t xml:space="preserve"> Pomoću imena slike određuje se pripadna emocija što se zapisuje uz pripadni vektor značajki i služi prilikom testiranja. Poziva se metoda iz projekta servisa koja prima sliku lica, a vrača </w:t>
+      </w:r>
+      <w:r>
+        <w:lastRenderedPageBreak/>
+        <w:t>pripadajući vektor značajki. Zadnje što je potrebno napraviti je zapisati značajke u neku datoteku. Ako je prvi prolazak kroz petlju, onda se prvo dodaje pripadajuće zaglavlje, ovisno o formatu zapisa. Značajke se zapisuju u dvije datoteke. Jedna je formata .</w:t>
+      </w:r>
+      <w:proofErr w:type="spellStart"/>
+      <w:r>
+        <w:t>tsv</w:t>
+      </w:r>
+      <w:proofErr w:type="spellEnd"/>
+      <w:r>
+        <w:t xml:space="preserve"> (engl. </w:t>
+      </w:r>
+      <w:proofErr w:type="spellStart"/>
+      <w:r>
+        <w:rPr>
+          <w:i/>
+        </w:rPr>
+        <w:t>Tab</w:t>
+      </w:r>
+      <w:proofErr w:type="spellEnd"/>
+      <w:r>
+        <w:rPr>
+          <w:i/>
+        </w:rPr>
+        <w:t xml:space="preserve"> </w:t>
+      </w:r>
+      <w:proofErr w:type="spellStart"/>
+      <w:r>
+        <w:rPr>
+          <w:i/>
+        </w:rPr>
+        <w:t>seperated</w:t>
+      </w:r>
+      <w:proofErr w:type="spellEnd"/>
+      <w:r>
+        <w:rPr>
+          <w:i/>
+        </w:rPr>
+        <w:t xml:space="preserve"> </w:t>
+      </w:r>
+      <w:proofErr w:type="spellStart"/>
+      <w:r>
+        <w:rPr>
+          <w:i/>
+        </w:rPr>
+        <w:t>value</w:t>
+      </w:r>
+      <w:proofErr w:type="spellEnd"/>
+      <w:r>
+        <w:t>), a druga je .</w:t>
+      </w:r>
+      <w:proofErr w:type="spellStart"/>
+      <w:r>
+        <w:t>arff</w:t>
+      </w:r>
+      <w:proofErr w:type="spellEnd"/>
+      <w:r>
+        <w:t xml:space="preserve">. </w:t>
+      </w:r>
+      <w:r>
+        <w:t xml:space="preserve">Drugi dio aplikacije, koji služi za stvarnu klasifikaciju i korištenje dobivenih podataka radi na način da se prilikom pokretanja trenira klasifikator koji će se potom koristiti. Ovaj proces traje od prilike tridesetak sekundi i pokreće se samo jednom. Nakon treniranja, moguće je koristiti kameru za dohvaćanje slika ili učitati sliku sa nekog drugog mjesta. Program koristi usluge programa servisa za dohvaćanje značajke učitane slike koje kasnije prosljeđuje klasifikatoru. Program servis je dio program koji obavlja većinu posla. Taj dio posla je odvojen u poseban program tako da se mogu koristiti njegove usluge sa različitih mjesta, a prilikom promjene implementacije samo je potrebno na jednom mjestu napraviti izmjenu i sve će raditi. </w:t>
+      </w:r>
+      <w:r>
+        <w:t xml:space="preserve">Program dijeli sliku na pet regija lica i na njima primjenjuje </w:t>
+      </w:r>
+      <w:proofErr w:type="spellStart"/>
+      <w:r>
+        <w:t>Gaborove</w:t>
+      </w:r>
+      <w:proofErr w:type="spellEnd"/>
+      <w:r>
+        <w:t xml:space="preserve"> filtere, slika 3.6. Na svaku novu sliku se primjenjuje PCA radi smanjivanje dimenzionalnosti podataka i vraća se vektor značajki u osnovni program.</w:t>
+      </w:r>
+    </w:p>
+    <w:tbl>
+      <w:tblPr>
+        <w:tblStyle w:val="TableGrid"/>
+        <w:tblW w:w="0" w:type="auto"/>
+        <w:tblLook w:val="04A0" w:firstRow="1" w:lastRow="0" w:firstColumn="1" w:lastColumn="0" w:noHBand="0" w:noVBand="1"/>
+      </w:tblPr>
+      <w:tblGrid>
+        <w:gridCol w:w="9344"/>
+      </w:tblGrid>
+      <w:tr>
+        <w:tc>
+          <w:tcPr>
+            <w:tcW w:w="9344" w:type="dxa"/>
+            <w:tcBorders>
+              <w:bottom w:val="nil"/>
+            </w:tcBorders>
+          </w:tcPr>
+          <w:p>
+            <w:pPr>
+              <w:pStyle w:val="Tijelo"/>
+              <w:jc w:val="center"/>
+              <w:rPr>
+                <w:rFonts w:cs="Times New Roman"/>
+              </w:rPr>
+            </w:pPr>
+            <w:r>
+              <w:rPr>
+                <w:rFonts w:cs="Times New Roman"/>
+                <w:noProof/>
+                <w:lang w:val="hr-BA" w:eastAsia="hr-BA"/>
+              </w:rPr>
+              <w:drawing>
+                <wp:inline distT="0" distB="0" distL="0" distR="0" wp14:anchorId="0F1A318D" wp14:editId="7AEB9F99">
+                  <wp:extent cx="5111207" cy="3230880"/>
+                  <wp:effectExtent l="0" t="0" r="0" b="7620"/>
+                  <wp:docPr id="13" name="Picture 13"/>
+                  <wp:cNvGraphicFramePr>
+                    <a:graphicFrameLocks xmlns:a="http://schemas.openxmlformats.org/drawingml/2006/main" noChangeAspect="1"/>
+                  </wp:cNvGraphicFramePr>
+                  <a:graphic xmlns:a="http://schemas.openxmlformats.org/drawingml/2006/main">
+                    <a:graphicData uri="http://schemas.openxmlformats.org/drawingml/2006/picture">
+                      <pic:pic xmlns:pic="http://schemas.openxmlformats.org/drawingml/2006/picture">
+                        <pic:nvPicPr>
+                          <pic:cNvPr id="0" name="Picture 2"/>
+                          <pic:cNvPicPr>
+                            <a:picLocks noChangeAspect="1" noChangeArrowheads="1"/>
+                          </pic:cNvPicPr>
+                        </pic:nvPicPr>
+                        <pic:blipFill>
+                          <a:blip r:embed="rId20" cstate="print">
+                            <a:extLst>
+                              <a:ext uri="{28A0092B-C50C-407E-A947-70E740481C1C}">
+                                <a14:useLocalDpi xmlns:a14="http://schemas.microsoft.com/office/drawing/2010/main" val="0"/>
+                              </a:ext>
+                            </a:extLst>
+                          </a:blip>
+                          <a:stretch>
+                            <a:fillRect/>
+                          </a:stretch>
+                        </pic:blipFill>
+                        <pic:spPr bwMode="auto">
+                          <a:xfrm>
+                            <a:off x="0" y="0"/>
+                            <a:ext cx="5114134" cy="3232730"/>
+                          </a:xfrm>
+                          <a:prstGeom prst="rect">
+                            <a:avLst/>
+                          </a:prstGeom>
+                          <a:noFill/>
+                        </pic:spPr>
+                      </pic:pic>
+                    </a:graphicData>
+                  </a:graphic>
+                </wp:inline>
+              </w:drawing>
+            </w:r>
+          </w:p>
+        </w:tc>
+      </w:tr>
+      <w:tr>
+        <w:tc>
+          <w:tcPr>
+            <w:tcW w:w="9344" w:type="dxa"/>
+            <w:tcBorders>
+              <w:top w:val="nil"/>
+              <w:left w:val="nil"/>
+              <w:bottom w:val="nil"/>
+              <w:right w:val="nil"/>
+            </w:tcBorders>
+          </w:tcPr>
+          <w:p>
+            <w:pPr>
+              <w:pStyle w:val="Tijelo"/>
+              <w:jc w:val="center"/>
+              <w:rPr>
+                <w:rFonts w:cs="Times New Roman"/>
+              </w:rPr>
+            </w:pPr>
+            <w:r>
+              <w:rPr>
+                <w:rFonts w:cs="Times New Roman"/>
+              </w:rPr>
+              <w:t>Sl. 3.6</w:t>
+            </w:r>
+            <w:r>
+              <w:rPr>
+                <w:rFonts w:cs="Times New Roman"/>
+              </w:rPr>
+              <w:t xml:space="preserve">. </w:t>
+            </w:r>
+            <w:r>
+              <w:rPr>
+                <w:rFonts w:cs="Times New Roman"/>
+              </w:rPr>
+              <w:t>Primjenjivanje</w:t>
+            </w:r>
+            <w:r>
+              <w:rPr>
+                <w:rFonts w:cs="Times New Roman"/>
+              </w:rPr>
+              <w:t xml:space="preserve"> </w:t>
+            </w:r>
+            <w:proofErr w:type="spellStart"/>
+            <w:r>
+              <w:rPr>
+                <w:rFonts w:cs="Times New Roman"/>
+              </w:rPr>
+              <w:t>Gaborovih</w:t>
+            </w:r>
+            <w:proofErr w:type="spellEnd"/>
+            <w:r>
+              <w:rPr>
+                <w:rFonts w:cs="Times New Roman"/>
+              </w:rPr>
+              <w:t xml:space="preserve"> </w:t>
+            </w:r>
+            <w:r>
+              <w:rPr>
+                <w:rFonts w:cs="Times New Roman"/>
+              </w:rPr>
+              <w:t>filtera</w:t>
+            </w:r>
+          </w:p>
+        </w:tc>
+      </w:tr>
+    </w:tbl>
+    <w:p>
+      <w:pPr>
+        <w:pStyle w:val="Tijelo"/>
+      </w:pPr>
+      <w:r>
+        <w:t xml:space="preserve">Zadnji dio aplikacije služi za klasifikaciju. Prostoje dvije klase od kojih jedna služi za treniranje klasifikatora, a druga je </w:t>
+      </w:r>
+      <w:r>
+        <w:t xml:space="preserve">napravljena kao jedinstveni objekt (engl. </w:t>
+      </w:r>
+      <w:proofErr w:type="spellStart"/>
+      <w:r>
+        <w:rPr>
+          <w:i/>
+        </w:rPr>
+        <w:t>Singleton</w:t>
+      </w:r>
+      <w:proofErr w:type="spellEnd"/>
+      <w:r>
+        <w:t xml:space="preserve">) i služi za klasifikaciju. Jedinstveni objekt je način pisanja koda tako da se iz jedne klase može </w:t>
+      </w:r>
+      <w:proofErr w:type="spellStart"/>
+      <w:r>
+        <w:t>instancirati</w:t>
+      </w:r>
+      <w:proofErr w:type="spellEnd"/>
+      <w:r>
+        <w:t xml:space="preserve"> samo jedan objekt i on se koristi onda kroz cijeli program. Takav način pisanja koda je dobar za probleme tipa generatora različitih brojeva jer će se uvijek koristi isti objekt za generiranje koji će davati svaki </w:t>
+      </w:r>
+      <w:r>
+        <w:lastRenderedPageBreak/>
+        <w:t>put druge brojeve, a u slučaju da postoji više objekata tog tipa moglo bi doći da slučaja kada bi oba dali isti broj. Način funkcioniranja se nalazi na slici 3.7.</w:t>
+      </w:r>
+    </w:p>
+    <w:tbl>
+      <w:tblPr>
+        <w:tblStyle w:val="TableGrid"/>
+        <w:tblW w:w="0" w:type="auto"/>
+        <w:tblLook w:val="04A0" w:firstRow="1" w:lastRow="0" w:firstColumn="1" w:lastColumn="0" w:noHBand="0" w:noVBand="1"/>
+      </w:tblPr>
+      <w:tblGrid>
+        <w:gridCol w:w="9344"/>
+      </w:tblGrid>
+      <w:tr>
+        <w:tc>
+          <w:tcPr>
+            <w:tcW w:w="9344" w:type="dxa"/>
+            <w:tcBorders>
+              <w:bottom w:val="nil"/>
+            </w:tcBorders>
+          </w:tcPr>
+          <w:p>
+            <w:pPr>
+              <w:pStyle w:val="Tijelo"/>
+              <w:jc w:val="center"/>
+              <w:rPr>
+                <w:rFonts w:cs="Times New Roman"/>
+              </w:rPr>
+            </w:pPr>
+            <w:r>
+              <w:rPr>
+                <w:rFonts w:cs="Times New Roman"/>
+                <w:noProof/>
+                <w:lang w:val="hr-BA" w:eastAsia="hr-BA"/>
+              </w:rPr>
+              <w:drawing>
+                <wp:inline distT="0" distB="0" distL="0" distR="0" wp14:anchorId="45591CBA" wp14:editId="06AFE9FC">
+                  <wp:extent cx="5114134" cy="2062330"/>
+                  <wp:effectExtent l="0" t="0" r="0" b="0"/>
+                  <wp:docPr id="14" name="Picture 14"/>
+                  <wp:cNvGraphicFramePr>
+                    <a:graphicFrameLocks xmlns:a="http://schemas.openxmlformats.org/drawingml/2006/main" noChangeAspect="1"/>
+                  </wp:cNvGraphicFramePr>
+                  <a:graphic xmlns:a="http://schemas.openxmlformats.org/drawingml/2006/main">
+                    <a:graphicData uri="http://schemas.openxmlformats.org/drawingml/2006/picture">
+                      <pic:pic xmlns:pic="http://schemas.openxmlformats.org/drawingml/2006/picture">
+                        <pic:nvPicPr>
+                          <pic:cNvPr id="0" name="Picture 2"/>
+                          <pic:cNvPicPr>
+                            <a:picLocks noChangeAspect="1" noChangeArrowheads="1"/>
+                          </pic:cNvPicPr>
+                        </pic:nvPicPr>
+                        <pic:blipFill>
+                          <a:blip r:embed="rId21">
+                            <a:extLst>
+                              <a:ext uri="{28A0092B-C50C-407E-A947-70E740481C1C}">
+                                <a14:useLocalDpi xmlns:a14="http://schemas.microsoft.com/office/drawing/2010/main" val="0"/>
+                              </a:ext>
+                            </a:extLst>
+                          </a:blip>
+                          <a:stretch>
+                            <a:fillRect/>
+                          </a:stretch>
+                        </pic:blipFill>
+                        <pic:spPr bwMode="auto">
+                          <a:xfrm>
+                            <a:off x="0" y="0"/>
+                            <a:ext cx="5114134" cy="2062330"/>
+                          </a:xfrm>
+                          <a:prstGeom prst="rect">
+                            <a:avLst/>
+                          </a:prstGeom>
+                          <a:noFill/>
+                        </pic:spPr>
+                      </pic:pic>
+                    </a:graphicData>
+                  </a:graphic>
+                </wp:inline>
+              </w:drawing>
+            </w:r>
+          </w:p>
+        </w:tc>
+      </w:tr>
+      <w:tr>
+        <w:tc>
+          <w:tcPr>
+            <w:tcW w:w="9344" w:type="dxa"/>
+            <w:tcBorders>
+              <w:top w:val="nil"/>
+              <w:left w:val="nil"/>
+              <w:bottom w:val="nil"/>
+              <w:right w:val="nil"/>
+            </w:tcBorders>
+          </w:tcPr>
+          <w:p>
+            <w:pPr>
+              <w:pStyle w:val="Tijelo"/>
+              <w:jc w:val="center"/>
+              <w:rPr>
+                <w:rFonts w:cs="Times New Roman"/>
+              </w:rPr>
+            </w:pPr>
+            <w:r>
+              <w:rPr>
+                <w:rFonts w:cs="Times New Roman"/>
+              </w:rPr>
+              <w:t>Sl. 3.7</w:t>
+            </w:r>
+            <w:r>
+              <w:rPr>
+                <w:rFonts w:cs="Times New Roman"/>
+              </w:rPr>
+              <w:t xml:space="preserve">. </w:t>
+            </w:r>
+            <w:r>
+              <w:rPr>
+                <w:rFonts w:cs="Times New Roman"/>
+              </w:rPr>
+              <w:t>Način rada</w:t>
+            </w:r>
+            <w:r>
+              <w:rPr>
+                <w:rFonts w:cs="Times New Roman"/>
+              </w:rPr>
+              <w:t xml:space="preserve"> </w:t>
+            </w:r>
+            <w:r>
+              <w:rPr>
+                <w:rFonts w:cs="Times New Roman"/>
+              </w:rPr>
+              <w:t>jedinstvenog</w:t>
+            </w:r>
+            <w:r>
+              <w:rPr>
+                <w:rFonts w:cs="Times New Roman"/>
+              </w:rPr>
+              <w:t xml:space="preserve"> </w:t>
+            </w:r>
+            <w:r>
+              <w:rPr>
+                <w:rFonts w:cs="Times New Roman"/>
+              </w:rPr>
+              <w:t>objekta</w:t>
+            </w:r>
+          </w:p>
+        </w:tc>
+      </w:tr>
+    </w:tbl>
+    <w:p>
+      <w:pPr>
+        <w:pStyle w:val="Tijelo"/>
+      </w:pPr>
+      <w:r>
+        <w:t xml:space="preserve">Dio programa zaslužan za treniranje i testiranje klasifikatora se nalazi na slici 3.8. Koristi se SVM klasifikator iz </w:t>
+      </w:r>
+      <w:proofErr w:type="spellStart"/>
+      <w:r>
+        <w:t>Weke</w:t>
+      </w:r>
+      <w:proofErr w:type="spellEnd"/>
+      <w:r>
+        <w:t>.</w:t>
+      </w:r>
+      <w:r>
+        <w:t xml:space="preserve"> Treniranje se odvija na način da se podatci podjele na k dijelova. U svakom prolasku se samo jedan dio koristi za testiranje, a svi ostali za trening. Takav algoritam se naziv K-unakrsna provjera (engl. </w:t>
+      </w:r>
+      <w:r>
+        <w:rPr>
+          <w:i/>
+        </w:rPr>
+        <w:t>K-</w:t>
+      </w:r>
+      <w:proofErr w:type="spellStart"/>
+      <w:r>
+        <w:rPr>
+          <w:i/>
+        </w:rPr>
+        <w:t>fld</w:t>
+      </w:r>
+      <w:proofErr w:type="spellEnd"/>
+      <w:r>
+        <w:rPr>
+          <w:i/>
+        </w:rPr>
+        <w:t xml:space="preserve"> </w:t>
+      </w:r>
+      <w:proofErr w:type="spellStart"/>
+      <w:r>
+        <w:rPr>
+          <w:i/>
+        </w:rPr>
+        <w:t>cross</w:t>
+      </w:r>
+      <w:proofErr w:type="spellEnd"/>
+      <w:r>
+        <w:rPr>
+          <w:i/>
+        </w:rPr>
+        <w:t xml:space="preserve"> </w:t>
+      </w:r>
+      <w:proofErr w:type="spellStart"/>
+      <w:r>
+        <w:rPr>
+          <w:i/>
+        </w:rPr>
+        <w:t>validation</w:t>
+      </w:r>
+      <w:proofErr w:type="spellEnd"/>
+      <w:r>
+        <w:t>) koji je prikazan na slici 3.9.</w:t>
+      </w:r>
+    </w:p>
+    <w:tbl>
+      <w:tblPr>
+        <w:tblStyle w:val="TableGrid"/>
+        <w:tblW w:w="0" w:type="auto"/>
+        <w:tblLook w:val="04A0" w:firstRow="1" w:lastRow="0" w:firstColumn="1" w:lastColumn="0" w:noHBand="0" w:noVBand="1"/>
+      </w:tblPr>
+      <w:tblGrid>
+        <w:gridCol w:w="9344"/>
+      </w:tblGrid>
+      <w:tr>
+        <w:tc>
+          <w:tcPr>
+            <w:tcW w:w="9344" w:type="dxa"/>
+            <w:tcBorders>
+              <w:bottom w:val="nil"/>
+            </w:tcBorders>
+          </w:tcPr>
+          <w:p>
+            <w:pPr>
+              <w:pStyle w:val="Tijelo"/>
+              <w:jc w:val="center"/>
+              <w:rPr>
+                <w:rFonts w:cs="Times New Roman"/>
+              </w:rPr>
+            </w:pPr>
+            <w:r>
+              <w:rPr>
+                <w:rFonts w:cs="Times New Roman"/>
+                <w:noProof/>
+                <w:lang w:val="hr-BA" w:eastAsia="hr-BA"/>
+              </w:rPr>
+              <w:drawing>
+                <wp:inline distT="0" distB="0" distL="0" distR="0" wp14:anchorId="79E39B65" wp14:editId="2BCD65FB">
+                  <wp:extent cx="5768340" cy="4041067"/>
+                  <wp:effectExtent l="0" t="0" r="3810" b="0"/>
+                  <wp:docPr id="15" name="Picture 15"/>
+                  <wp:cNvGraphicFramePr>
+                    <a:graphicFrameLocks xmlns:a="http://schemas.openxmlformats.org/drawingml/2006/main" noChangeAspect="1"/>
+                  </wp:cNvGraphicFramePr>
+                  <a:graphic xmlns:a="http://schemas.openxmlformats.org/drawingml/2006/main">
+                    <a:graphicData uri="http://schemas.openxmlformats.org/drawingml/2006/picture">
+                      <pic:pic xmlns:pic="http://schemas.openxmlformats.org/drawingml/2006/picture">
+                        <pic:nvPicPr>
+                          <pic:cNvPr id="0" name="Picture 2"/>
+                          <pic:cNvPicPr>
+                            <a:picLocks noChangeAspect="1" noChangeArrowheads="1"/>
+                          </pic:cNvPicPr>
+                        </pic:nvPicPr>
+                        <pic:blipFill>
+                          <a:blip r:embed="rId22">
+                            <a:extLst>
+                              <a:ext uri="{28A0092B-C50C-407E-A947-70E740481C1C}">
+                                <a14:useLocalDpi xmlns:a14="http://schemas.microsoft.com/office/drawing/2010/main" val="0"/>
+                              </a:ext>
+                            </a:extLst>
+                          </a:blip>
+                          <a:stretch>
+                            <a:fillRect/>
+                          </a:stretch>
+                        </pic:blipFill>
+                        <pic:spPr bwMode="auto">
+                          <a:xfrm>
+                            <a:off x="0" y="0"/>
+                            <a:ext cx="5847401" cy="4096454"/>
+                          </a:xfrm>
+                          <a:prstGeom prst="rect">
+                            <a:avLst/>
+                          </a:prstGeom>
+                          <a:noFill/>
+                        </pic:spPr>
+                      </pic:pic>
+                    </a:graphicData>
+                  </a:graphic>
+                </wp:inline>
+              </w:drawing>
+            </w:r>
+          </w:p>
+        </w:tc>
+      </w:tr>
+      <w:tr>
+        <w:tc>
+          <w:tcPr>
+            <w:tcW w:w="9344" w:type="dxa"/>
+            <w:tcBorders>
+              <w:top w:val="nil"/>
+              <w:left w:val="nil"/>
+              <w:bottom w:val="nil"/>
+              <w:right w:val="nil"/>
+            </w:tcBorders>
+          </w:tcPr>
+          <w:p>
+            <w:pPr>
+              <w:pStyle w:val="Tijelo"/>
+              <w:jc w:val="center"/>
+              <w:rPr>
+                <w:rFonts w:cs="Times New Roman"/>
+              </w:rPr>
+            </w:pPr>
+            <w:r>
+              <w:rPr>
+                <w:rFonts w:cs="Times New Roman"/>
+              </w:rPr>
+              <w:t>Sl. 3.8</w:t>
+            </w:r>
+            <w:r>
+              <w:rPr>
+                <w:rFonts w:cs="Times New Roman"/>
+              </w:rPr>
+              <w:t xml:space="preserve">. </w:t>
+            </w:r>
+            <w:r>
+              <w:rPr>
+                <w:rFonts w:cs="Times New Roman"/>
+              </w:rPr>
+              <w:t>Dio koda za treniranje klasifikatora</w:t>
+            </w:r>
+          </w:p>
+        </w:tc>
+      </w:tr>
+    </w:tbl>
+    <w:p>
+      <w:pPr>
+        <w:pStyle w:val="Tijelo"/>
+      </w:pPr>
+    </w:p>
+    <w:tbl>
+      <w:tblPr>
+        <w:tblStyle w:val="TableGrid"/>
+        <w:tblW w:w="0" w:type="auto"/>
+        <w:tblLook w:val="04A0" w:firstRow="1" w:lastRow="0" w:firstColumn="1" w:lastColumn="0" w:noHBand="0" w:noVBand="1"/>
+      </w:tblPr>
+      <w:tblGrid>
+        <w:gridCol w:w="9344"/>
+      </w:tblGrid>
+      <w:tr>
+        <w:tc>
+          <w:tcPr>
+            <w:tcW w:w="9344" w:type="dxa"/>
+            <w:tcBorders>
+              <w:bottom w:val="nil"/>
+            </w:tcBorders>
+          </w:tcPr>
+          <w:p>
+            <w:pPr>
+              <w:pStyle w:val="Tijelo"/>
+              <w:jc w:val="center"/>
+              <w:rPr>
+                <w:rFonts w:cs="Times New Roman"/>
+              </w:rPr>
+            </w:pPr>
+            <w:r>
+              <w:rPr>
+                <w:rFonts w:cs="Times New Roman"/>
+                <w:noProof/>
+                <w:lang w:val="hr-BA" w:eastAsia="hr-BA"/>
+              </w:rPr>
+              <w:lastRenderedPageBreak/>
+              <w:drawing>
+                <wp:inline distT="0" distB="0" distL="0" distR="0" wp14:anchorId="67C4262D" wp14:editId="6AF9885A">
+                  <wp:extent cx="1737360" cy="1886726"/>
+                  <wp:effectExtent l="0" t="0" r="0" b="0"/>
+                  <wp:docPr id="16" name="Picture 16"/>
+                  <wp:cNvGraphicFramePr>
+                    <a:graphicFrameLocks xmlns:a="http://schemas.openxmlformats.org/drawingml/2006/main" noChangeAspect="1"/>
+                  </wp:cNvGraphicFramePr>
+                  <a:graphic xmlns:a="http://schemas.openxmlformats.org/drawingml/2006/main">
+                    <a:graphicData uri="http://schemas.openxmlformats.org/drawingml/2006/picture">
+                      <pic:pic xmlns:pic="http://schemas.openxmlformats.org/drawingml/2006/picture">
+                        <pic:nvPicPr>
+                          <pic:cNvPr id="0" name="Picture 2"/>
+                          <pic:cNvPicPr>
+                            <a:picLocks noChangeAspect="1" noChangeArrowheads="1"/>
+                          </pic:cNvPicPr>
+                        </pic:nvPicPr>
+                        <pic:blipFill>
+                          <a:blip r:embed="rId23">
+                            <a:extLst>
+                              <a:ext uri="{28A0092B-C50C-407E-A947-70E740481C1C}">
+                                <a14:useLocalDpi xmlns:a14="http://schemas.microsoft.com/office/drawing/2010/main" val="0"/>
+                              </a:ext>
+                            </a:extLst>
+                          </a:blip>
+                          <a:stretch>
+                            <a:fillRect/>
+                          </a:stretch>
+                        </pic:blipFill>
+                        <pic:spPr bwMode="auto">
+                          <a:xfrm>
+                            <a:off x="0" y="0"/>
+                            <a:ext cx="1744654" cy="1894648"/>
+                          </a:xfrm>
+                          <a:prstGeom prst="rect">
+                            <a:avLst/>
+                          </a:prstGeom>
+                          <a:noFill/>
+                        </pic:spPr>
+                      </pic:pic>
+                    </a:graphicData>
+                  </a:graphic>
+                </wp:inline>
+              </w:drawing>
+            </w:r>
+          </w:p>
+        </w:tc>
+      </w:tr>
+      <w:tr>
+        <w:tc>
+          <w:tcPr>
+            <w:tcW w:w="9344" w:type="dxa"/>
+            <w:tcBorders>
+              <w:top w:val="nil"/>
+              <w:left w:val="nil"/>
+              <w:bottom w:val="nil"/>
+              <w:right w:val="nil"/>
+            </w:tcBorders>
+          </w:tcPr>
+          <w:p>
+            <w:pPr>
+              <w:pStyle w:val="Tijelo"/>
+              <w:jc w:val="center"/>
+              <w:rPr>
+                <w:rFonts w:cs="Times New Roman"/>
+              </w:rPr>
+            </w:pPr>
+            <w:r>
+              <w:rPr>
+                <w:rFonts w:cs="Times New Roman"/>
+              </w:rPr>
+              <w:t>Sl. 3.9</w:t>
+            </w:r>
+            <w:r>
+              <w:rPr>
+                <w:rFonts w:cs="Times New Roman"/>
+              </w:rPr>
+              <w:t xml:space="preserve">. </w:t>
+            </w:r>
+            <w:r>
+              <w:rPr>
+                <w:rFonts w:cs="Times New Roman"/>
+              </w:rPr>
+              <w:t>K-unakrsna provjera</w:t>
+            </w:r>
+          </w:p>
+        </w:tc>
+      </w:tr>
+    </w:tbl>
+    <w:p>
+      <w:pPr>
+        <w:pStyle w:val="Naslovpotpoglavlja"/>
+        <w:rPr>
+          <w:rFonts w:cs="Times New Roman"/>
+        </w:rPr>
+      </w:pPr>
+      <w:bookmarkStart w:id="24" w:name="_Toc469232178"/>
+      <w:bookmarkStart w:id="25" w:name="_GoBack"/>
+      <w:bookmarkEnd w:id="25"/>
+      <w:r>
+        <w:rPr>
+          <w:rFonts w:cs="Times New Roman"/>
+        </w:rPr>
+        <w:t>Prikaz izgleda, rad i uporaba rješenja</w:t>
+      </w:r>
       <w:bookmarkEnd w:id="24"/>
-    </w:p>
-    <w:p>
-      <w:pPr>
-        <w:pStyle w:val="Tijelo"/>
-        <w:rPr>
-          <w:rFonts w:cs="Times New Roman"/>
-        </w:rPr>
-      </w:pPr>
-      <w:r>
-        <w:rPr>
-          <w:rFonts w:cs="Times New Roman"/>
-        </w:rPr>
-        <w:t>Ovdje možete postaviti ključne elemente koda, algoritme i slične stvari ako je potrebno.</w:t>
-      </w:r>
-    </w:p>
-    <w:p>
-      <w:pPr>
-        <w:pStyle w:val="Naslovpotpoglavlja"/>
-        <w:rPr>
-          <w:rFonts w:cs="Times New Roman"/>
-        </w:rPr>
-      </w:pPr>
-      <w:bookmarkStart w:id="25" w:name="_Toc469232178"/>
-      <w:r>
-        <w:rPr>
-          <w:rFonts w:cs="Times New Roman"/>
-        </w:rPr>
-        <w:t>Prikaz izgleda, rad i uporaba rješenja</w:t>
-      </w:r>
-      <w:bookmarkEnd w:id="25"/>
     </w:p>
     <w:p>
       <w:pPr>
@@ -10286,7 +11049,7 @@
         </w:rPr>
         <w:tab/>
       </w:r>
-      <w:hyperlink r:id="rId19" w:history="1">
+      <w:hyperlink r:id="rId24" w:history="1">
         <w:r>
           <w:rPr>
             <w:rStyle w:val="Hyperlink"/>
@@ -11964,7 +12727,7 @@
         </w:rPr>
         <w:tab/>
       </w:r>
-      <w:hyperlink r:id="rId20" w:history="1">
+      <w:hyperlink r:id="rId25" w:history="1">
         <w:r>
           <w:rPr>
             <w:rStyle w:val="Hyperlink"/>
@@ -12012,7 +12775,7 @@
         </w:rPr>
         <w:tab/>
       </w:r>
-      <w:hyperlink r:id="rId21" w:history="1">
+      <w:hyperlink r:id="rId26" w:history="1">
         <w:r>
           <w:rPr>
             <w:rStyle w:val="Hyperlink"/>
@@ -12059,7 +12822,7 @@
         </w:rPr>
         <w:tab/>
       </w:r>
-      <w:hyperlink r:id="rId22" w:history="1">
+      <w:hyperlink r:id="rId27" w:history="1">
         <w:r>
           <w:rPr>
             <w:rStyle w:val="Hyperlink"/>
@@ -12106,7 +12869,7 @@
         </w:rPr>
         <w:tab/>
       </w:r>
-      <w:hyperlink r:id="rId23" w:history="1">
+      <w:hyperlink r:id="rId28" w:history="1">
         <w:r>
           <w:rPr>
             <w:rStyle w:val="Hyperlink"/>
@@ -12146,7 +12909,7 @@
         </w:rPr>
         <w:tab/>
       </w:r>
-      <w:hyperlink r:id="rId24" w:history="1">
+      <w:hyperlink r:id="rId29" w:history="1">
         <w:r>
           <w:rPr>
             <w:rStyle w:val="Hyperlink"/>
@@ -12186,7 +12949,7 @@
         </w:rPr>
         <w:tab/>
       </w:r>
-      <w:hyperlink r:id="rId25" w:history="1">
+      <w:hyperlink r:id="rId30" w:history="1">
         <w:r>
           <w:rPr>
             <w:rStyle w:val="Hyperlink"/>
@@ -12201,39 +12964,32 @@
           <w:rFonts w:cs="Times New Roman"/>
           <w:shd w:val="clear" w:color="auto" w:fill="FFFFFF"/>
         </w:rPr>
-        <w:t xml:space="preserve">, </w:t>
-      </w:r>
-      <w:r>
+        <w:t>, pristupljeno 11.12.2016.</w:t>
+      </w:r>
+    </w:p>
+    <w:p>
+      <w:pPr>
+        <w:pStyle w:val="Tijelo"/>
         <w:rPr>
           <w:rFonts w:cs="Times New Roman"/>
           <w:shd w:val="clear" w:color="auto" w:fill="FFFFFF"/>
         </w:rPr>
-        <w:t>pristupljeno 11.12.2016.</w:t>
-      </w:r>
-    </w:p>
-    <w:p>
-      <w:pPr>
-        <w:pStyle w:val="Tijelo"/>
+      </w:pPr>
+      <w:r>
         <w:rPr>
           <w:rFonts w:cs="Times New Roman"/>
           <w:shd w:val="clear" w:color="auto" w:fill="FFFFFF"/>
         </w:rPr>
-      </w:pPr>
+        <w:t>[18]</w:t>
+      </w:r>
       <w:r>
         <w:rPr>
           <w:rFonts w:cs="Times New Roman"/>
           <w:shd w:val="clear" w:color="auto" w:fill="FFFFFF"/>
         </w:rPr>
-        <w:t>[18]</w:t>
-      </w:r>
-      <w:r>
-        <w:rPr>
-          <w:rFonts w:cs="Times New Roman"/>
-          <w:shd w:val="clear" w:color="auto" w:fill="FFFFFF"/>
-        </w:rPr>
         <w:tab/>
       </w:r>
-      <w:hyperlink r:id="rId26" w:history="1">
+      <w:hyperlink r:id="rId31" w:history="1">
         <w:r>
           <w:rPr>
             <w:rStyle w:val="Hyperlink"/>
@@ -12248,39 +13004,32 @@
           <w:rFonts w:cs="Times New Roman"/>
           <w:shd w:val="clear" w:color="auto" w:fill="FFFFFF"/>
         </w:rPr>
-        <w:t xml:space="preserve">, </w:t>
-      </w:r>
-      <w:r>
+        <w:t>, pristupljeno 11.12.2016.</w:t>
+      </w:r>
+    </w:p>
+    <w:p>
+      <w:pPr>
+        <w:pStyle w:val="Tijelo"/>
         <w:rPr>
           <w:rFonts w:cs="Times New Roman"/>
           <w:shd w:val="clear" w:color="auto" w:fill="FFFFFF"/>
         </w:rPr>
-        <w:t>pristupljeno 11.12.2016.</w:t>
-      </w:r>
-    </w:p>
-    <w:p>
-      <w:pPr>
-        <w:pStyle w:val="Tijelo"/>
+      </w:pPr>
+      <w:r>
         <w:rPr>
           <w:rFonts w:cs="Times New Roman"/>
           <w:shd w:val="clear" w:color="auto" w:fill="FFFFFF"/>
         </w:rPr>
-      </w:pPr>
+        <w:t>[19]</w:t>
+      </w:r>
       <w:r>
         <w:rPr>
           <w:rFonts w:cs="Times New Roman"/>
           <w:shd w:val="clear" w:color="auto" w:fill="FFFFFF"/>
         </w:rPr>
-        <w:t>[19]</w:t>
-      </w:r>
-      <w:r>
-        <w:rPr>
-          <w:rFonts w:cs="Times New Roman"/>
-          <w:shd w:val="clear" w:color="auto" w:fill="FFFFFF"/>
-        </w:rPr>
         <w:tab/>
       </w:r>
-      <w:hyperlink r:id="rId27" w:history="1">
+      <w:hyperlink r:id="rId32" w:history="1">
         <w:r>
           <w:rPr>
             <w:rStyle w:val="Hyperlink"/>
@@ -12295,14 +13044,7 @@
           <w:rFonts w:cs="Times New Roman"/>
           <w:shd w:val="clear" w:color="auto" w:fill="FFFFFF"/>
         </w:rPr>
-        <w:t xml:space="preserve">, </w:t>
-      </w:r>
-      <w:r>
-        <w:rPr>
-          <w:rFonts w:cs="Times New Roman"/>
-          <w:shd w:val="clear" w:color="auto" w:fill="FFFFFF"/>
-        </w:rPr>
-        <w:t>pristupljeno 11.12.2016.</w:t>
+        <w:t>, pristupljeno 11.12.2016.</w:t>
       </w:r>
     </w:p>
     <w:p>
@@ -12757,23 +13499,11 @@
         <w:rPr>
           <w:rFonts w:cs="Times New Roman"/>
         </w:rPr>
-        <w:t>Diplomski rad „Postupci računalnog raspoznavanja emocija na osnovu slike lica.</w:t>
-      </w:r>
-      <w:r>
-        <w:rPr>
-          <w:rFonts w:cs="Times New Roman"/>
-        </w:rPr>
-        <w:t>pdf</w:t>
-      </w:r>
-      <w:r>
-        <w:rPr>
-          <w:rFonts w:cs="Times New Roman"/>
-        </w:rPr>
-        <w:t>“</w:t>
+        <w:t>Diplomski rad „Postupci računalnog raspoznavanja emocija na osnovu slike lica.pdf“</w:t>
       </w:r>
     </w:p>
     <w:sectPr>
-      <w:footerReference w:type="default" r:id="rId28"/>
+      <w:footerReference w:type="default" r:id="rId33"/>
       <w:pgSz w:w="11906" w:h="16838"/>
       <w:pgMar w:top="1418" w:right="1134" w:bottom="1418" w:left="1418" w:header="709" w:footer="709" w:gutter="0"/>
       <w:pgNumType w:start="1"/>
@@ -12843,7 +13573,7 @@
           <w:rPr>
             <w:noProof/>
           </w:rPr>
-          <w:t>14</w:t>
+          <w:t>17</w:t>
         </w:r>
         <w:r>
           <w:rPr>
@@ -16480,7 +17210,7 @@
 </file>
 
 <file path=customXml/itemProps1.xml><?xml version="1.0" encoding="utf-8"?>
-<ds:datastoreItem xmlns:ds="http://schemas.openxmlformats.org/officeDocument/2006/customXml" ds:itemID="{F5A346B9-FA39-4799-9CE5-185017AD1367}">
+<ds:datastoreItem xmlns:ds="http://schemas.openxmlformats.org/officeDocument/2006/customXml" ds:itemID="{33C7D8BE-A5EB-4C89-931D-6FAA274063A1}">
   <ds:schemaRefs>
     <ds:schemaRef ds:uri="http://schemas.openxmlformats.org/officeDocument/2006/bibliography"/>
   </ds:schemaRefs>

</xml_diff>